<commit_message>
Added to Optimisation Document
</commit_message>
<xml_diff>
--- a/Assessment/Critter Game Optimisations.docx
+++ b/Assessment/Critter Game Optimisations.docx
@@ -2,54 +2,260 @@
 <file path=word/document.xml><?xml version="1.0" encoding="utf-8"?>
 <w:document xmlns:wpc="http://schemas.microsoft.com/office/word/2010/wordprocessingCanvas" xmlns:cx="http://schemas.microsoft.com/office/drawing/2014/chartex" xmlns:cx1="http://schemas.microsoft.com/office/drawing/2015/9/8/chartex" xmlns:cx2="http://schemas.microsoft.com/office/drawing/2015/10/21/chartex" xmlns:cx3="http://schemas.microsoft.com/office/drawing/2016/5/9/chartex" xmlns:cx4="http://schemas.microsoft.com/office/drawing/2016/5/10/chartex" xmlns:cx5="http://schemas.microsoft.com/office/drawing/2016/5/11/chartex" xmlns:cx6="http://schemas.microsoft.com/office/drawing/2016/5/12/chartex" xmlns:cx7="http://schemas.microsoft.com/office/drawing/2016/5/13/chartex" xmlns:cx8="http://schemas.microsoft.com/office/drawing/2016/5/14/chartex" xmlns:mc="http://schemas.openxmlformats.org/markup-compatibility/2006" xmlns:aink="http://schemas.microsoft.com/office/drawing/2016/ink" xmlns:am3d="http://schemas.microsoft.com/office/drawing/2017/model3d" xmlns:o="urn:schemas-microsoft-com:office:office" xmlns:r="http://schemas.openxmlformats.org/officeDocument/2006/relationships" xmlns:m="http://schemas.openxmlformats.org/officeDocument/2006/math" xmlns:v="urn:schemas-microsoft-com:vml" xmlns:wp14="http://schemas.microsoft.com/office/word/2010/wordprocessingDrawing" xmlns:wp="http://schemas.openxmlformats.org/drawingml/2006/wordprocessingDrawing" xmlns:w10="urn:schemas-microsoft-com:office:word" xmlns:w="http://schemas.openxmlformats.org/wordprocessingml/2006/main" xmlns:w14="http://schemas.microsoft.com/office/word/2010/wordml" xmlns:w15="http://schemas.microsoft.com/office/word/2012/wordml" xmlns:w16cex="http://schemas.microsoft.com/office/word/2018/wordml/cex" xmlns:w16cid="http://schemas.microsoft.com/office/word/2016/wordml/cid" xmlns:w16="http://schemas.microsoft.com/office/word/2018/wordml" xmlns:w16sdtdh="http://schemas.microsoft.com/office/word/2020/wordml/sdtdatahash" xmlns:w16se="http://schemas.microsoft.com/office/word/2015/wordml/symex" xmlns:wpg="http://schemas.microsoft.com/office/word/2010/wordprocessingGroup" xmlns:wpi="http://schemas.microsoft.com/office/word/2010/wordprocessingInk" xmlns:wne="http://schemas.microsoft.com/office/word/2006/wordml" xmlns:wps="http://schemas.microsoft.com/office/word/2010/wordprocessingShape" mc:Ignorable="w14 w15 w16se w16cid w16 w16cex w16sdtdh wp14">
   <w:body>
-    <w:p>
+    <w:p w14:noSpellErr="1">
       <w:pPr>
         <w:pStyle w:val="Title"/>
         <w:jc w:val="center"/>
-      </w:pPr>
-      <w:r>
+        <w:rPr>
+          <w:sz w:val="96"/>
+          <w:szCs w:val="96"/>
+        </w:rPr>
+      </w:pPr>
+      <w:r>
+        <w:rPr>
+          <w:sz w:val="72"/>
+          <w:szCs w:val="72"/>
+        </w:rPr>
         <w:t>Critter Optimisations</w:t>
       </w:r>
     </w:p>
-    <w:p/>
+    <w:p w14:noSpellErr="1">
+      <w:pPr>
+        <w:rPr>
+          <w:sz w:val="24"/>
+          <w:szCs w:val="24"/>
+        </w:rPr>
+      </w:pPr>
+    </w:p>
+    <w:p w14:noSpellErr="1">
+      <w:pPr>
+        <w:rPr>
+          <w:sz w:val="28"/>
+          <w:szCs w:val="28"/>
+        </w:rPr>
+      </w:pPr>
+      <w:r>
+        <w:rPr>
+          <w:sz w:val="24"/>
+          <w:szCs w:val="24"/>
+        </w:rPr>
+        <w:t>Problem: every critter is checking collision with every other critter</w:t>
+      </w:r>
+    </w:p>
     <w:p>
-      <w:r>
-        <w:t>Problem: every critter is checking collision with every other critter</w:t>
+      <w:pPr>
+        <w:pStyle w:val="Normal"/>
+        <w:rPr>
+          <w:sz w:val="24"/>
+          <w:szCs w:val="24"/>
+        </w:rPr>
+      </w:pPr>
+      <w:r>
+        <w:rPr>
+          <w:sz w:val="24"/>
+          <w:szCs w:val="24"/>
+        </w:rPr>
+        <w:t>The part of the critter’s code that is primarily responsible for dragging down the potential frame rate of the program is that every critter object is constantly checking for collision against every other critter object, as well as constantly checking for collision against the destroyer object. This can pass by unnoticed when working with a low number of critters but as soon as the number begins to be significant then the number of collisions being checked begins to pile up.</w:t>
+      </w:r>
+    </w:p>
+    <w:p w14:noSpellErr="1">
+      <w:pPr>
+        <w:rPr>
+          <w:sz w:val="28"/>
+          <w:szCs w:val="28"/>
+        </w:rPr>
+      </w:pPr>
+      <w:r>
+        <w:rPr>
+          <w:sz w:val="24"/>
+          <w:szCs w:val="24"/>
+        </w:rPr>
+        <w:t>Solution: Spatial hashing, reduce number of critters it is checking collisions with</w:t>
+      </w:r>
+      <w:r>
+        <w:rPr>
+          <w:sz w:val="24"/>
+          <w:szCs w:val="24"/>
+        </w:rPr>
+        <w:t>. Partitioning</w:t>
       </w:r>
     </w:p>
     <w:p>
-      <w:r>
-        <w:t>Solution: Spatial hashing, reduce number of critters it is checking collisions with</w:t>
-      </w:r>
-      <w:r>
-        <w:t>. Partitioning</w:t>
-      </w:r>
-    </w:p>
-    <w:p/>
+      <w:pPr>
+        <w:pStyle w:val="Normal"/>
+        <w:rPr>
+          <w:sz w:val="24"/>
+          <w:szCs w:val="24"/>
+        </w:rPr>
+      </w:pPr>
+      <w:r>
+        <w:rPr>
+          <w:sz w:val="24"/>
+          <w:szCs w:val="24"/>
+        </w:rPr>
+        <w:t xml:space="preserve">The </w:t>
+      </w:r>
+      <w:r>
+        <w:rPr>
+          <w:sz w:val="24"/>
+          <w:szCs w:val="24"/>
+        </w:rPr>
+        <w:t>number</w:t>
+      </w:r>
+      <w:r>
+        <w:rPr>
+          <w:sz w:val="24"/>
+          <w:szCs w:val="24"/>
+        </w:rPr>
+        <w:t xml:space="preserve"> of calculations done per frame can be reduced by using an optimisation technique known as spatial hashing.</w:t>
+      </w:r>
+    </w:p>
     <w:p>
-      <w:r>
+      <w:pPr>
+        <w:pStyle w:val="Normal"/>
+        <w:bidi w:val="0"/>
+        <w:spacing w:before="0" w:beforeAutospacing="off" w:after="160" w:afterAutospacing="off" w:line="259" w:lineRule="auto"/>
+        <w:ind w:left="0" w:right="0"/>
+        <w:jc w:val="left"/>
+        <w:rPr>
+          <w:color w:val="FF0000"/>
+          <w:sz w:val="24"/>
+          <w:szCs w:val="24"/>
+        </w:rPr>
+      </w:pPr>
+      <w:r>
+        <w:rPr>
+          <w:color w:val="FF0000"/>
+          <w:sz w:val="24"/>
+          <w:szCs w:val="24"/>
+        </w:rPr>
+        <w:t>Notably before optimisation the collisions of every object are calculated using O(</w:t>
+      </w:r>
+      <w:proofErr w:type="spellStart"/>
+      <w:r>
+        <w:rPr>
+          <w:color w:val="FF0000"/>
+          <w:sz w:val="24"/>
+          <w:szCs w:val="24"/>
+        </w:rPr>
+        <w:t>n^n</w:t>
+      </w:r>
+      <w:proofErr w:type="spellEnd"/>
+      <w:r>
+        <w:rPr>
+          <w:color w:val="FF0000"/>
+          <w:sz w:val="24"/>
+          <w:szCs w:val="24"/>
+        </w:rPr>
+        <w:t>) notation after which they are calculated using O(n) notation when rebuilding the hash table every frame.</w:t>
+      </w:r>
+    </w:p>
+    <w:p w14:noSpellErr="1">
+      <w:pPr>
+        <w:rPr>
+          <w:sz w:val="24"/>
+          <w:szCs w:val="24"/>
+        </w:rPr>
+      </w:pPr>
+      <w:bookmarkStart w:name="_Int_TEQnc65e" w:id="548387284"/>
+      <w:r>
+        <w:rPr>
+          <w:sz w:val="24"/>
+          <w:szCs w:val="24"/>
+        </w:rPr>
         <w:t>Problem: square root distance check.</w:t>
       </w:r>
+      <w:bookmarkEnd w:id="548387284"/>
+    </w:p>
+    <w:p w14:noSpellErr="1">
+      <w:pPr>
+        <w:rPr>
+          <w:sz w:val="28"/>
+          <w:szCs w:val="28"/>
+        </w:rPr>
+      </w:pPr>
+      <w:r>
+        <w:rPr>
+          <w:sz w:val="24"/>
+          <w:szCs w:val="24"/>
+        </w:rPr>
+        <w:t xml:space="preserve">Solution: </w:t>
+      </w:r>
+    </w:p>
+    <w:p w14:noSpellErr="1">
+      <w:pPr>
+        <w:rPr>
+          <w:sz w:val="24"/>
+          <w:szCs w:val="24"/>
+        </w:rPr>
+      </w:pPr>
+    </w:p>
+    <w:p w14:noSpellErr="1">
+      <w:pPr>
+        <w:rPr>
+          <w:sz w:val="28"/>
+          <w:szCs w:val="28"/>
+        </w:rPr>
+      </w:pPr>
+      <w:r>
+        <w:rPr>
+          <w:sz w:val="24"/>
+          <w:szCs w:val="24"/>
+        </w:rPr>
+        <w:t>Problem: Loading texture a lot</w:t>
+      </w:r>
+    </w:p>
+    <w:p w14:noSpellErr="1">
+      <w:pPr>
+        <w:rPr>
+          <w:sz w:val="28"/>
+          <w:szCs w:val="28"/>
+        </w:rPr>
+      </w:pPr>
+      <w:r>
+        <w:rPr>
+          <w:sz w:val="24"/>
+          <w:szCs w:val="24"/>
+        </w:rPr>
+        <w:t>Solution: Load texture once</w:t>
+      </w:r>
+    </w:p>
+    <w:p w14:noSpellErr="1">
+      <w:pPr>
+        <w:rPr>
+          <w:sz w:val="24"/>
+          <w:szCs w:val="24"/>
+        </w:rPr>
+      </w:pPr>
     </w:p>
     <w:p>
-      <w:r>
-        <w:t xml:space="preserve">Solution: </w:t>
-      </w:r>
-    </w:p>
-    <w:p/>
-    <w:p>
-      <w:r>
-        <w:t>Problem: Loading texture a lot</w:t>
-      </w:r>
-    </w:p>
-    <w:p>
-      <w:r>
-        <w:t>Solution: Load texture once</w:t>
-      </w:r>
-    </w:p>
-    <w:p/>
+      <w:pPr>
+        <w:pStyle w:val="Normal"/>
+        <w:rPr>
+          <w:sz w:val="28"/>
+          <w:szCs w:val="28"/>
+        </w:rPr>
+      </w:pPr>
+      <w:hyperlink r:id="R42c57b809fed47d0">
+        <w:r>
+          <w:rPr>
+            <w:rStyle w:val="Hyperlink"/>
+            <w:sz w:val="24"/>
+            <w:szCs w:val="24"/>
+          </w:rPr>
+          <w:t>https://www.cs.ucf.edu/~jmesit/publications/scsc%202005.pdf</w:t>
+        </w:r>
+      </w:hyperlink>
+      <w:r>
+        <w:rPr>
+          <w:sz w:val="24"/>
+          <w:szCs w:val="24"/>
+        </w:rPr>
+        <w:t xml:space="preserve"> </w:t>
+      </w:r>
+    </w:p>
     <w:sectPr>
-      <w:pgSz w:w="11906" w:h="16838"/>
+      <w:pgSz w:w="11906" w:h="16838" w:orient="portrait"/>
       <w:pgMar w:top="1440" w:right="1440" w:bottom="1440" w:left="1440" w:header="708" w:footer="708" w:gutter="0"/>
       <w:cols w:space="708"/>
       <w:docGrid w:linePitch="360"/>
@@ -58,12 +264,23 @@
 </w:document>
 </file>
 
+<file path=word/intelligence2.xml><?xml version="1.0" encoding="utf-8"?>
+<int2:intelligence xmlns:int2="http://schemas.microsoft.com/office/intelligence/2020/intelligence">
+  <int2:observations>
+    <int2:bookmark int2:bookmarkName="_Int_TEQnc65e" int2:invalidationBookmarkName="" int2:hashCode="8EQUAgWTda9A/y" int2:id="Q6P0Yh3W">
+      <int2:state int2:type="WordDesignerPullQuotesAnnotation" int2:value="Reviewed"/>
+    </int2:bookmark>
+  </int2:observations>
+  <int2:intelligenceSettings/>
+</int2:intelligence>
+</file>
+
 <file path=word/styles.xml><?xml version="1.0" encoding="utf-8"?>
 <w:styles xmlns:mc="http://schemas.openxmlformats.org/markup-compatibility/2006" xmlns:r="http://schemas.openxmlformats.org/officeDocument/2006/relationships" xmlns:w="http://schemas.openxmlformats.org/wordprocessingml/2006/main" xmlns:w14="http://schemas.microsoft.com/office/word/2010/wordml" xmlns:w15="http://schemas.microsoft.com/office/word/2012/wordml" xmlns:w16cex="http://schemas.microsoft.com/office/word/2018/wordml/cex" xmlns:w16cid="http://schemas.microsoft.com/office/word/2016/wordml/cid" xmlns:w16="http://schemas.microsoft.com/office/word/2018/wordml" xmlns:w16sdtdh="http://schemas.microsoft.com/office/word/2020/wordml/sdtdatahash" xmlns:w16se="http://schemas.microsoft.com/office/word/2015/wordml/symex" mc:Ignorable="w14 w15 w16se w16cid w16 w16cex w16sdtdh">
   <w:docDefaults>
     <w:rPrDefault>
       <w:rPr>
-        <w:rFonts w:asciiTheme="minorHAnsi" w:eastAsiaTheme="minorHAnsi" w:hAnsiTheme="minorHAnsi" w:cstheme="minorBidi"/>
+        <w:rFonts w:asciiTheme="minorHAnsi" w:hAnsiTheme="minorHAnsi" w:eastAsiaTheme="minorHAnsi" w:cstheme="minorBidi"/>
         <w:sz w:val="22"/>
         <w:szCs w:val="22"/>
         <w:lang w:val="en-AU" w:eastAsia="en-US" w:bidi="ar-SA"/>
@@ -78,14 +295,14 @@
   <w:latentStyles w:defLockedState="0" w:defUIPriority="99" w:defSemiHidden="0" w:defUnhideWhenUsed="0" w:defQFormat="0" w:count="376">
     <w:lsdException w:name="Normal" w:uiPriority="0" w:qFormat="1"/>
     <w:lsdException w:name="heading 1" w:uiPriority="9" w:qFormat="1"/>
-    <w:lsdException w:name="heading 2" w:semiHidden="1" w:uiPriority="9" w:unhideWhenUsed="1" w:qFormat="1"/>
-    <w:lsdException w:name="heading 3" w:semiHidden="1" w:uiPriority="9" w:unhideWhenUsed="1" w:qFormat="1"/>
-    <w:lsdException w:name="heading 4" w:semiHidden="1" w:uiPriority="9" w:unhideWhenUsed="1" w:qFormat="1"/>
-    <w:lsdException w:name="heading 5" w:semiHidden="1" w:uiPriority="9" w:unhideWhenUsed="1" w:qFormat="1"/>
-    <w:lsdException w:name="heading 6" w:semiHidden="1" w:uiPriority="9" w:unhideWhenUsed="1" w:qFormat="1"/>
-    <w:lsdException w:name="heading 7" w:semiHidden="1" w:uiPriority="9" w:unhideWhenUsed="1" w:qFormat="1"/>
-    <w:lsdException w:name="heading 8" w:semiHidden="1" w:uiPriority="9" w:unhideWhenUsed="1" w:qFormat="1"/>
-    <w:lsdException w:name="heading 9" w:semiHidden="1" w:uiPriority="9" w:unhideWhenUsed="1" w:qFormat="1"/>
+    <w:lsdException w:name="heading 2" w:uiPriority="9" w:semiHidden="1" w:unhideWhenUsed="1" w:qFormat="1"/>
+    <w:lsdException w:name="heading 3" w:uiPriority="9" w:semiHidden="1" w:unhideWhenUsed="1" w:qFormat="1"/>
+    <w:lsdException w:name="heading 4" w:uiPriority="9" w:semiHidden="1" w:unhideWhenUsed="1" w:qFormat="1"/>
+    <w:lsdException w:name="heading 5" w:uiPriority="9" w:semiHidden="1" w:unhideWhenUsed="1" w:qFormat="1"/>
+    <w:lsdException w:name="heading 6" w:uiPriority="9" w:semiHidden="1" w:unhideWhenUsed="1" w:qFormat="1"/>
+    <w:lsdException w:name="heading 7" w:uiPriority="9" w:semiHidden="1" w:unhideWhenUsed="1" w:qFormat="1"/>
+    <w:lsdException w:name="heading 8" w:uiPriority="9" w:semiHidden="1" w:unhideWhenUsed="1" w:qFormat="1"/>
+    <w:lsdException w:name="heading 9" w:uiPriority="9" w:semiHidden="1" w:unhideWhenUsed="1" w:qFormat="1"/>
     <w:lsdException w:name="index 1" w:semiHidden="1" w:unhideWhenUsed="1"/>
     <w:lsdException w:name="index 2" w:semiHidden="1" w:unhideWhenUsed="1"/>
     <w:lsdException w:name="index 3" w:semiHidden="1" w:unhideWhenUsed="1"/>
@@ -95,22 +312,22 @@
     <w:lsdException w:name="index 7" w:semiHidden="1" w:unhideWhenUsed="1"/>
     <w:lsdException w:name="index 8" w:semiHidden="1" w:unhideWhenUsed="1"/>
     <w:lsdException w:name="index 9" w:semiHidden="1" w:unhideWhenUsed="1"/>
-    <w:lsdException w:name="toc 1" w:semiHidden="1" w:uiPriority="39" w:unhideWhenUsed="1"/>
-    <w:lsdException w:name="toc 2" w:semiHidden="1" w:uiPriority="39" w:unhideWhenUsed="1"/>
-    <w:lsdException w:name="toc 3" w:semiHidden="1" w:uiPriority="39" w:unhideWhenUsed="1"/>
-    <w:lsdException w:name="toc 4" w:semiHidden="1" w:uiPriority="39" w:unhideWhenUsed="1"/>
-    <w:lsdException w:name="toc 5" w:semiHidden="1" w:uiPriority="39" w:unhideWhenUsed="1"/>
-    <w:lsdException w:name="toc 6" w:semiHidden="1" w:uiPriority="39" w:unhideWhenUsed="1"/>
-    <w:lsdException w:name="toc 7" w:semiHidden="1" w:uiPriority="39" w:unhideWhenUsed="1"/>
-    <w:lsdException w:name="toc 8" w:semiHidden="1" w:uiPriority="39" w:unhideWhenUsed="1"/>
-    <w:lsdException w:name="toc 9" w:semiHidden="1" w:uiPriority="39" w:unhideWhenUsed="1"/>
+    <w:lsdException w:name="toc 1" w:uiPriority="39" w:semiHidden="1" w:unhideWhenUsed="1"/>
+    <w:lsdException w:name="toc 2" w:uiPriority="39" w:semiHidden="1" w:unhideWhenUsed="1"/>
+    <w:lsdException w:name="toc 3" w:uiPriority="39" w:semiHidden="1" w:unhideWhenUsed="1"/>
+    <w:lsdException w:name="toc 4" w:uiPriority="39" w:semiHidden="1" w:unhideWhenUsed="1"/>
+    <w:lsdException w:name="toc 5" w:uiPriority="39" w:semiHidden="1" w:unhideWhenUsed="1"/>
+    <w:lsdException w:name="toc 6" w:uiPriority="39" w:semiHidden="1" w:unhideWhenUsed="1"/>
+    <w:lsdException w:name="toc 7" w:uiPriority="39" w:semiHidden="1" w:unhideWhenUsed="1"/>
+    <w:lsdException w:name="toc 8" w:uiPriority="39" w:semiHidden="1" w:unhideWhenUsed="1"/>
+    <w:lsdException w:name="toc 9" w:uiPriority="39" w:semiHidden="1" w:unhideWhenUsed="1"/>
     <w:lsdException w:name="Normal Indent" w:semiHidden="1" w:unhideWhenUsed="1"/>
     <w:lsdException w:name="footnote text" w:semiHidden="1" w:unhideWhenUsed="1"/>
     <w:lsdException w:name="annotation text" w:semiHidden="1" w:unhideWhenUsed="1"/>
     <w:lsdException w:name="header" w:semiHidden="1" w:unhideWhenUsed="1"/>
     <w:lsdException w:name="footer" w:semiHidden="1" w:unhideWhenUsed="1"/>
     <w:lsdException w:name="index heading" w:semiHidden="1" w:unhideWhenUsed="1"/>
-    <w:lsdException w:name="caption" w:semiHidden="1" w:uiPriority="35" w:unhideWhenUsed="1" w:qFormat="1"/>
+    <w:lsdException w:name="caption" w:uiPriority="35" w:semiHidden="1" w:unhideWhenUsed="1" w:qFormat="1"/>
     <w:lsdException w:name="table of figures" w:semiHidden="1" w:unhideWhenUsed="1"/>
     <w:lsdException w:name="envelope address" w:semiHidden="1" w:unhideWhenUsed="1"/>
     <w:lsdException w:name="envelope return" w:semiHidden="1" w:unhideWhenUsed="1"/>
@@ -141,7 +358,7 @@
     <w:lsdException w:name="Title" w:uiPriority="10" w:qFormat="1"/>
     <w:lsdException w:name="Closing" w:semiHidden="1" w:unhideWhenUsed="1"/>
     <w:lsdException w:name="Signature" w:semiHidden="1" w:unhideWhenUsed="1"/>
-    <w:lsdException w:name="Default Paragraph Font" w:semiHidden="1" w:uiPriority="1" w:unhideWhenUsed="1"/>
+    <w:lsdException w:name="Default Paragraph Font" w:uiPriority="1" w:semiHidden="1" w:unhideWhenUsed="1"/>
     <w:lsdException w:name="Body Text" w:semiHidden="1" w:unhideWhenUsed="1"/>
     <w:lsdException w:name="Body Text Indent" w:semiHidden="1" w:unhideWhenUsed="1"/>
     <w:lsdException w:name="List Continue" w:semiHidden="1" w:unhideWhenUsed="1"/>
@@ -341,8 +558,8 @@
     <w:lsdException w:name="Subtle Reference" w:uiPriority="31" w:qFormat="1"/>
     <w:lsdException w:name="Intense Reference" w:uiPriority="32" w:qFormat="1"/>
     <w:lsdException w:name="Book Title" w:uiPriority="33" w:qFormat="1"/>
-    <w:lsdException w:name="Bibliography" w:semiHidden="1" w:uiPriority="37" w:unhideWhenUsed="1"/>
-    <w:lsdException w:name="TOC Heading" w:semiHidden="1" w:uiPriority="39" w:unhideWhenUsed="1" w:qFormat="1"/>
+    <w:lsdException w:name="Bibliography" w:uiPriority="37" w:semiHidden="1" w:unhideWhenUsed="1"/>
+    <w:lsdException w:name="TOC Heading" w:uiPriority="39" w:semiHidden="1" w:unhideWhenUsed="1" w:qFormat="1"/>
     <w:lsdException w:name="Plain Table 1" w:uiPriority="41"/>
     <w:lsdException w:name="Plain Table 2" w:uiPriority="42"/>
     <w:lsdException w:name="Plain Table 3" w:uiPriority="43"/>
@@ -453,17 +670,17 @@
     <w:lsdException w:name="Unresolved Mention" w:semiHidden="1" w:unhideWhenUsed="1"/>
     <w:lsdException w:name="Smart Link" w:semiHidden="1" w:unhideWhenUsed="1"/>
   </w:latentStyles>
-  <w:style w:type="paragraph" w:default="1" w:styleId="Normal">
+  <w:style w:type="paragraph" w:styleId="Normal" w:default="1">
     <w:name w:val="Normal"/>
     <w:qFormat/>
   </w:style>
-  <w:style w:type="character" w:default="1" w:styleId="DefaultParagraphFont">
+  <w:style w:type="character" w:styleId="DefaultParagraphFont" w:default="1">
     <w:name w:val="Default Paragraph Font"/>
     <w:uiPriority w:val="1"/>
     <w:semiHidden/>
     <w:unhideWhenUsed/>
   </w:style>
-  <w:style w:type="table" w:default="1" w:styleId="TableNormal">
+  <w:style w:type="table" w:styleId="TableNormal" w:default="1">
     <w:name w:val="Normal Table"/>
     <w:uiPriority w:val="99"/>
     <w:semiHidden/>
@@ -478,7 +695,7 @@
       </w:tblCellMar>
     </w:tblPr>
   </w:style>
-  <w:style w:type="numbering" w:default="1" w:styleId="NoList">
+  <w:style w:type="numbering" w:styleId="NoList" w:default="1">
     <w:name w:val="No List"/>
     <w:uiPriority w:val="99"/>
     <w:semiHidden/>
@@ -497,25 +714,35 @@
       <w:contextualSpacing/>
     </w:pPr>
     <w:rPr>
-      <w:rFonts w:asciiTheme="majorHAnsi" w:eastAsiaTheme="majorEastAsia" w:hAnsiTheme="majorHAnsi" w:cstheme="majorBidi"/>
+      <w:rFonts w:asciiTheme="majorHAnsi" w:hAnsiTheme="majorHAnsi" w:eastAsiaTheme="majorEastAsia" w:cstheme="majorBidi"/>
       <w:spacing w:val="-10"/>
       <w:kern w:val="28"/>
       <w:sz w:val="56"/>
       <w:szCs w:val="56"/>
     </w:rPr>
   </w:style>
-  <w:style w:type="character" w:customStyle="1" w:styleId="TitleChar">
+  <w:style w:type="character" w:styleId="TitleChar" w:customStyle="1">
     <w:name w:val="Title Char"/>
     <w:basedOn w:val="DefaultParagraphFont"/>
     <w:link w:val="Title"/>
     <w:uiPriority w:val="10"/>
     <w:rsid w:val="00A22E5F"/>
     <w:rPr>
-      <w:rFonts w:asciiTheme="majorHAnsi" w:eastAsiaTheme="majorEastAsia" w:hAnsiTheme="majorHAnsi" w:cstheme="majorBidi"/>
+      <w:rFonts w:asciiTheme="majorHAnsi" w:hAnsiTheme="majorHAnsi" w:eastAsiaTheme="majorEastAsia" w:cstheme="majorBidi"/>
       <w:spacing w:val="-10"/>
       <w:kern w:val="28"/>
       <w:sz w:val="56"/>
       <w:szCs w:val="56"/>
+    </w:rPr>
+  </w:style>
+  <w:style xmlns:w14="http://schemas.microsoft.com/office/word/2010/wordml" xmlns:mc="http://schemas.openxmlformats.org/markup-compatibility/2006" xmlns:w="http://schemas.openxmlformats.org/wordprocessingml/2006/main" w:type="character" w:styleId="Hyperlink" mc:Ignorable="w14">
+    <w:name xmlns:w="http://schemas.openxmlformats.org/wordprocessingml/2006/main" w:val="Hyperlink"/>
+    <w:basedOn xmlns:w="http://schemas.openxmlformats.org/wordprocessingml/2006/main" w:val="DefaultParagraphFont"/>
+    <w:uiPriority xmlns:w="http://schemas.openxmlformats.org/wordprocessingml/2006/main" w:val="99"/>
+    <w:unhideWhenUsed xmlns:w="http://schemas.openxmlformats.org/wordprocessingml/2006/main"/>
+    <w:rPr xmlns:w="http://schemas.openxmlformats.org/wordprocessingml/2006/main">
+      <w:color w:val="0563C1" w:themeColor="hyperlink"/>
+      <w:u w:val="single"/>
     </w:rPr>
   </w:style>
 </w:styles>

</xml_diff>

<commit_message>
Made progress in Linked List and Binary Tree
</commit_message>
<xml_diff>
--- a/Assessment/Critter Game Optimisations.docx
+++ b/Assessment/Critter Game Optimisations.docx
@@ -54,14 +54,28 @@
           <w:sz w:val="24"/>
           <w:szCs w:val="24"/>
         </w:rPr>
-        <w:t>The part of the critter’s code that is primarily responsible for dragging down the potential frame rate of the program is that every critter object is constantly checking for collision against every other critter object, as well as constantly checking for collision against the destroyer object. This can pass by unnoticed when working with a low number of critters but as soon as the number begins to be significant then the number of collisions being checked begins to pile up.</w:t>
-      </w:r>
-    </w:p>
-    <w:p>
-      <w:pPr>
-        <w:rPr>
-          <w:sz w:val="28"/>
-          <w:szCs w:val="28"/>
+        <w:t xml:space="preserve">The part of the critter’s code that is primarily responsible for dragging down the potential frame rate of the program is that every critter object is constantly checking for collision against every other critter object, as well as constantly checking for collision against the destroyer object. This can pass by unnoticed when working with a low number of </w:t>
+      </w:r>
+      <w:r>
+        <w:rPr>
+          <w:sz w:val="24"/>
+          <w:szCs w:val="24"/>
+        </w:rPr>
+        <w:t>game objects</w:t>
+      </w:r>
+      <w:r>
+        <w:rPr>
+          <w:sz w:val="24"/>
+          <w:szCs w:val="24"/>
+        </w:rPr>
+        <w:t xml:space="preserve"> but as soon as the number begins to be significant then the number of collisions being checked begins to pile up.</w:t>
+      </w:r>
+    </w:p>
+    <w:p>
+      <w:pPr>
+        <w:rPr>
+          <w:sz w:val="24"/>
+          <w:szCs w:val="24"/>
         </w:rPr>
       </w:pPr>
       <w:r>
@@ -71,173 +85,6 @@
         </w:rPr>
         <w:t>Solution: Spatial hashing, reduce number of critters it is checking collisions with. Partitioning</w:t>
       </w:r>
-    </w:p>
-    <w:p>
-      <w:pPr>
-        <w:rPr>
-          <w:sz w:val="24"/>
-          <w:szCs w:val="24"/>
-        </w:rPr>
-      </w:pPr>
-      <w:r>
-        <w:rPr>
-          <w:sz w:val="24"/>
-          <w:szCs w:val="24"/>
-        </w:rPr>
-        <w:t>The number of calculations done per frame can be reduced by using an optimisation technique known as spatial hashing.</w:t>
-      </w:r>
-    </w:p>
-    <w:p>
-      <w:pPr>
-        <w:rPr>
-          <w:color w:val="FF0000"/>
-          <w:sz w:val="24"/>
-          <w:szCs w:val="24"/>
-        </w:rPr>
-      </w:pPr>
-      <w:r>
-        <w:rPr>
-          <w:color w:val="FF0000"/>
-          <w:sz w:val="24"/>
-          <w:szCs w:val="24"/>
-        </w:rPr>
-        <w:t>Notably before optimisation the collisions of every object are calculated using O(</w:t>
-      </w:r>
-      <w:proofErr w:type="spellStart"/>
-      <w:r>
-        <w:rPr>
-          <w:color w:val="FF0000"/>
-          <w:sz w:val="24"/>
-          <w:szCs w:val="24"/>
-        </w:rPr>
-        <w:t>n^n</w:t>
-      </w:r>
-      <w:proofErr w:type="spellEnd"/>
-      <w:r>
-        <w:rPr>
-          <w:color w:val="FF0000"/>
-          <w:sz w:val="24"/>
-          <w:szCs w:val="24"/>
-        </w:rPr>
-        <w:t>) notation after which they are calculated using O(n) notation when rebuilding the hash table every frame.</w:t>
-      </w:r>
-    </w:p>
-    <w:p>
-      <w:pPr>
-        <w:rPr>
-          <w:sz w:val="24"/>
-          <w:szCs w:val="24"/>
-        </w:rPr>
-      </w:pPr>
-      <w:r>
-        <w:rPr>
-          <w:sz w:val="24"/>
-          <w:szCs w:val="24"/>
-        </w:rPr>
-        <w:t>Problem: checks every critter against screen bounds</w:t>
-      </w:r>
-    </w:p>
-    <w:p>
-      <w:pPr>
-        <w:rPr>
-          <w:sz w:val="24"/>
-          <w:szCs w:val="24"/>
-        </w:rPr>
-      </w:pPr>
-      <w:r>
-        <w:rPr>
-          <w:sz w:val="24"/>
-          <w:szCs w:val="24"/>
-        </w:rPr>
-        <w:t>Solution: Only check the critters in the border bucket</w:t>
-      </w:r>
-    </w:p>
-    <w:p>
-      <w:pPr>
-        <w:rPr>
-          <w:color w:val="FF0000"/>
-          <w:sz w:val="24"/>
-          <w:szCs w:val="24"/>
-        </w:rPr>
-      </w:pPr>
-    </w:p>
-    <w:p>
-      <w:pPr>
-        <w:rPr>
-          <w:sz w:val="24"/>
-          <w:szCs w:val="24"/>
-        </w:rPr>
-      </w:pPr>
-      <w:bookmarkStart w:id="0" w:name="_Int_TEQnc65e"/>
-      <w:r>
-        <w:rPr>
-          <w:sz w:val="24"/>
-          <w:szCs w:val="24"/>
-        </w:rPr>
-        <w:t>Problem: square root distance check.</w:t>
-      </w:r>
-      <w:bookmarkEnd w:id="0"/>
-    </w:p>
-    <w:p>
-      <w:pPr>
-        <w:rPr>
-          <w:sz w:val="28"/>
-          <w:szCs w:val="28"/>
-        </w:rPr>
-      </w:pPr>
-      <w:r>
-        <w:rPr>
-          <w:sz w:val="24"/>
-          <w:szCs w:val="24"/>
-        </w:rPr>
-        <w:t xml:space="preserve">Solution: </w:t>
-      </w:r>
-    </w:p>
-    <w:p>
-      <w:pPr>
-        <w:rPr>
-          <w:sz w:val="24"/>
-          <w:szCs w:val="24"/>
-        </w:rPr>
-      </w:pPr>
-    </w:p>
-    <w:p>
-      <w:pPr>
-        <w:rPr>
-          <w:sz w:val="28"/>
-          <w:szCs w:val="28"/>
-        </w:rPr>
-      </w:pPr>
-      <w:r>
-        <w:rPr>
-          <w:sz w:val="24"/>
-          <w:szCs w:val="24"/>
-        </w:rPr>
-        <w:t>Problem: Loading texture a lot</w:t>
-      </w:r>
-    </w:p>
-    <w:p>
-      <w:pPr>
-        <w:rPr>
-          <w:sz w:val="28"/>
-          <w:szCs w:val="28"/>
-        </w:rPr>
-      </w:pPr>
-      <w:r>
-        <w:rPr>
-          <w:sz w:val="24"/>
-          <w:szCs w:val="24"/>
-        </w:rPr>
-        <w:t>Solution: Load texture once</w:t>
-      </w:r>
-    </w:p>
-    <w:p>
-      <w:pPr>
-        <w:rPr>
-          <w:sz w:val="24"/>
-          <w:szCs w:val="24"/>
-        </w:rPr>
-      </w:pPr>
     </w:p>
     <w:p>
       <w:pPr>
@@ -253,7 +100,23 @@
             <w:sz w:val="24"/>
             <w:szCs w:val="24"/>
           </w:rPr>
-          <w:t>https://www.cs.ucf.edu/~jmesit/publications/scsc%202005.pdf</w:t>
+          <w:t>https://www.cs.ucf.edu/~jmes</w:t>
+        </w:r>
+        <w:r>
+          <w:rPr>
+            <w:rStyle w:val="Hyperlink"/>
+            <w:sz w:val="24"/>
+            <w:szCs w:val="24"/>
+          </w:rPr>
+          <w:t>i</w:t>
+        </w:r>
+        <w:r>
+          <w:rPr>
+            <w:rStyle w:val="Hyperlink"/>
+            <w:sz w:val="24"/>
+            <w:szCs w:val="24"/>
+          </w:rPr>
+          <w:t>t/publications/scsc%202005.pdf</w:t>
         </w:r>
       </w:hyperlink>
       <w:r>
@@ -263,6 +126,248 @@
         </w:rPr>
         <w:t xml:space="preserve"> </w:t>
       </w:r>
+    </w:p>
+    <w:p>
+      <w:pPr>
+        <w:rPr>
+          <w:sz w:val="24"/>
+          <w:szCs w:val="24"/>
+        </w:rPr>
+      </w:pPr>
+      <w:r>
+        <w:rPr>
+          <w:sz w:val="24"/>
+          <w:szCs w:val="24"/>
+        </w:rPr>
+        <w:t>The number of calculations done per frame can be reduced by using an optimisation technique known as spatial hashing.</w:t>
+      </w:r>
+      <w:r>
+        <w:rPr>
+          <w:noProof/>
+          <w:sz w:val="24"/>
+          <w:szCs w:val="24"/>
+        </w:rPr>
+        <w:t xml:space="preserve"> </w:t>
+      </w:r>
+    </w:p>
+    <w:p>
+      <w:pPr>
+        <w:rPr>
+          <w:color w:val="FF0000"/>
+          <w:sz w:val="24"/>
+          <w:szCs w:val="24"/>
+        </w:rPr>
+      </w:pPr>
+      <w:r>
+        <w:rPr>
+          <w:noProof/>
+          <w:sz w:val="24"/>
+          <w:szCs w:val="24"/>
+        </w:rPr>
+        <w:drawing>
+          <wp:inline distT="0" distB="0" distL="0" distR="0" wp14:anchorId="6CFAEC83" wp14:editId="60C28130">
+            <wp:extent cx="4210050" cy="4335932"/>
+            <wp:effectExtent l="0" t="0" r="0" b="7620"/>
+            <wp:docPr id="2" name="Picture 2" descr="Calendar&#10;&#10;Description automatically generated"/>
+            <wp:cNvGraphicFramePr>
+              <a:graphicFrameLocks xmlns:a="http://schemas.openxmlformats.org/drawingml/2006/main" noChangeAspect="1"/>
+            </wp:cNvGraphicFramePr>
+            <a:graphic xmlns:a="http://schemas.openxmlformats.org/drawingml/2006/main">
+              <a:graphicData uri="http://schemas.openxmlformats.org/drawingml/2006/picture">
+                <pic:pic xmlns:pic="http://schemas.openxmlformats.org/drawingml/2006/picture">
+                  <pic:nvPicPr>
+                    <pic:cNvPr id="2" name="Picture 2" descr="Calendar&#10;&#10;Description automatically generated"/>
+                    <pic:cNvPicPr>
+                      <a:picLocks noChangeAspect="1" noChangeArrowheads="1"/>
+                    </pic:cNvPicPr>
+                  </pic:nvPicPr>
+                  <pic:blipFill>
+                    <a:blip r:embed="rId5">
+                      <a:extLst>
+                        <a:ext uri="{28A0092B-C50C-407E-A947-70E740481C1C}">
+                          <a14:useLocalDpi xmlns:a14="http://schemas.microsoft.com/office/drawing/2010/main" val="0"/>
+                        </a:ext>
+                      </a:extLst>
+                    </a:blip>
+                    <a:srcRect/>
+                    <a:stretch>
+                      <a:fillRect/>
+                    </a:stretch>
+                  </pic:blipFill>
+                  <pic:spPr bwMode="auto">
+                    <a:xfrm>
+                      <a:off x="0" y="0"/>
+                      <a:ext cx="4219237" cy="4345393"/>
+                    </a:xfrm>
+                    <a:prstGeom prst="rect">
+                      <a:avLst/>
+                    </a:prstGeom>
+                    <a:noFill/>
+                    <a:ln>
+                      <a:noFill/>
+                    </a:ln>
+                  </pic:spPr>
+                </pic:pic>
+              </a:graphicData>
+            </a:graphic>
+          </wp:inline>
+        </w:drawing>
+      </w:r>
+    </w:p>
+    <w:p>
+      <w:pPr>
+        <w:rPr>
+          <w:color w:val="FF0000"/>
+          <w:sz w:val="24"/>
+          <w:szCs w:val="24"/>
+        </w:rPr>
+      </w:pPr>
+    </w:p>
+    <w:p>
+      <w:pPr>
+        <w:rPr>
+          <w:sz w:val="24"/>
+          <w:szCs w:val="24"/>
+        </w:rPr>
+      </w:pPr>
+      <w:r>
+        <w:rPr>
+          <w:sz w:val="24"/>
+          <w:szCs w:val="24"/>
+        </w:rPr>
+        <w:t>Problem: checks every critter against screen bounds</w:t>
+      </w:r>
+    </w:p>
+    <w:p>
+      <w:pPr>
+        <w:rPr>
+          <w:sz w:val="24"/>
+          <w:szCs w:val="24"/>
+        </w:rPr>
+      </w:pPr>
+      <w:r>
+        <w:rPr>
+          <w:sz w:val="24"/>
+          <w:szCs w:val="24"/>
+        </w:rPr>
+        <w:lastRenderedPageBreak/>
+        <w:t xml:space="preserve">On the topic of using spatial hashing to reduce the number of collisions being calculated, another part of the project that is dragging down the frame count is every critter checking if their position is past the borders of the screen and if so, flip the velocity based on which border they are past. This check is done every frame </w:t>
+      </w:r>
+      <w:r>
+        <w:rPr>
+          <w:sz w:val="24"/>
+          <w:szCs w:val="24"/>
+        </w:rPr>
+        <w:t>on every critter and can lead to serious performance issues.</w:t>
+      </w:r>
+    </w:p>
+    <w:p>
+      <w:pPr>
+        <w:rPr>
+          <w:sz w:val="24"/>
+          <w:szCs w:val="24"/>
+        </w:rPr>
+      </w:pPr>
+      <w:r>
+        <w:rPr>
+          <w:sz w:val="24"/>
+          <w:szCs w:val="24"/>
+        </w:rPr>
+        <w:t>Solution: Only check the critters in the border bucket</w:t>
+      </w:r>
+    </w:p>
+    <w:p>
+      <w:pPr>
+        <w:rPr>
+          <w:sz w:val="24"/>
+          <w:szCs w:val="24"/>
+        </w:rPr>
+      </w:pPr>
+      <w:r>
+        <w:rPr>
+          <w:sz w:val="24"/>
+          <w:szCs w:val="24"/>
+        </w:rPr>
+        <w:t>As with the collision optimisation, this area of code can be improved by using spatial hashing to get every critter’s position and only run code depending on what area they are in. In this case the check to see if a critter is past the border of the screen would only be done on critters that are in the bordering area of the application.</w:t>
+      </w:r>
+    </w:p>
+    <w:p>
+      <w:pPr>
+        <w:rPr>
+          <w:sz w:val="24"/>
+          <w:szCs w:val="24"/>
+        </w:rPr>
+      </w:pPr>
+      <w:bookmarkStart w:id="0" w:name="_Int_TEQnc65e"/>
+      <w:r>
+        <w:rPr>
+          <w:sz w:val="24"/>
+          <w:szCs w:val="24"/>
+        </w:rPr>
+        <w:t>Problem: square root distance check.</w:t>
+      </w:r>
+      <w:bookmarkEnd w:id="0"/>
+    </w:p>
+    <w:p>
+      <w:pPr>
+        <w:rPr>
+          <w:sz w:val="28"/>
+          <w:szCs w:val="28"/>
+        </w:rPr>
+      </w:pPr>
+      <w:r>
+        <w:rPr>
+          <w:sz w:val="24"/>
+          <w:szCs w:val="24"/>
+        </w:rPr>
+        <w:t xml:space="preserve">Solution: </w:t>
+      </w:r>
+    </w:p>
+    <w:p>
+      <w:pPr>
+        <w:rPr>
+          <w:sz w:val="24"/>
+          <w:szCs w:val="24"/>
+        </w:rPr>
+      </w:pPr>
+    </w:p>
+    <w:p>
+      <w:pPr>
+        <w:rPr>
+          <w:sz w:val="28"/>
+          <w:szCs w:val="28"/>
+        </w:rPr>
+      </w:pPr>
+      <w:r>
+        <w:rPr>
+          <w:sz w:val="24"/>
+          <w:szCs w:val="24"/>
+        </w:rPr>
+        <w:t>Problem: Loading texture a lot</w:t>
+      </w:r>
+    </w:p>
+    <w:p>
+      <w:pPr>
+        <w:rPr>
+          <w:sz w:val="28"/>
+          <w:szCs w:val="28"/>
+        </w:rPr>
+      </w:pPr>
+      <w:r>
+        <w:rPr>
+          <w:sz w:val="24"/>
+          <w:szCs w:val="24"/>
+        </w:rPr>
+        <w:t>Solution: Load texture once</w:t>
+      </w:r>
+    </w:p>
+    <w:p>
+      <w:pPr>
+        <w:rPr>
+          <w:sz w:val="24"/>
+          <w:szCs w:val="24"/>
+        </w:rPr>
+      </w:pPr>
     </w:p>
     <w:sectPr>
       <w:pgSz w:w="11906" w:h="16838"/>
@@ -756,6 +861,18 @@
       <w:u w:val="single"/>
     </w:rPr>
   </w:style>
+  <w:style w:type="character" w:styleId="FollowedHyperlink">
+    <w:name w:val="FollowedHyperlink"/>
+    <w:basedOn w:val="DefaultParagraphFont"/>
+    <w:uiPriority w:val="99"/>
+    <w:semiHidden/>
+    <w:unhideWhenUsed/>
+    <w:rsid w:val="002E2079"/>
+    <w:rPr>
+      <w:color w:val="954F72" w:themeColor="followedHyperlink"/>
+      <w:u w:val="single"/>
+    </w:rPr>
+  </w:style>
 </w:styles>
 </file>
 

</xml_diff>

<commit_message>
Mostly finished binary tree. did alot of work on optimisation documentation
</commit_message>
<xml_diff>
--- a/Assessment/Critter Game Optimisations.docx
+++ b/Assessment/Critter Game Optimisations.docx
@@ -1,6 +1,6 @@
 
 <file path=word/document.xml><?xml version="1.0" encoding="utf-8"?>
-<w:document xmlns:wpc="http://schemas.microsoft.com/office/word/2010/wordprocessingCanvas" xmlns:cx="http://schemas.microsoft.com/office/drawing/2014/chartex" xmlns:cx1="http://schemas.microsoft.com/office/drawing/2015/9/8/chartex" xmlns:cx2="http://schemas.microsoft.com/office/drawing/2015/10/21/chartex" xmlns:cx3="http://schemas.microsoft.com/office/drawing/2016/5/9/chartex" xmlns:cx4="http://schemas.microsoft.com/office/drawing/2016/5/10/chartex" xmlns:cx5="http://schemas.microsoft.com/office/drawing/2016/5/11/chartex" xmlns:cx6="http://schemas.microsoft.com/office/drawing/2016/5/12/chartex" xmlns:cx7="http://schemas.microsoft.com/office/drawing/2016/5/13/chartex" xmlns:cx8="http://schemas.microsoft.com/office/drawing/2016/5/14/chartex" xmlns:mc="http://schemas.openxmlformats.org/markup-compatibility/2006" xmlns:aink="http://schemas.microsoft.com/office/drawing/2016/ink" xmlns:am3d="http://schemas.microsoft.com/office/drawing/2017/model3d" xmlns:o="urn:schemas-microsoft-com:office:office" xmlns:r="http://schemas.openxmlformats.org/officeDocument/2006/relationships" xmlns:m="http://schemas.openxmlformats.org/officeDocument/2006/math" xmlns:v="urn:schemas-microsoft-com:vml" xmlns:wp14="http://schemas.microsoft.com/office/word/2010/wordprocessingDrawing" xmlns:wp="http://schemas.openxmlformats.org/drawingml/2006/wordprocessingDrawing" xmlns:w10="urn:schemas-microsoft-com:office:word" xmlns:w="http://schemas.openxmlformats.org/wordprocessingml/2006/main" xmlns:w14="http://schemas.microsoft.com/office/word/2010/wordml" xmlns:w15="http://schemas.microsoft.com/office/word/2012/wordml" xmlns:w16cex="http://schemas.microsoft.com/office/word/2018/wordml/cex" xmlns:w16cid="http://schemas.microsoft.com/office/word/2016/wordml/cid" xmlns:w16="http://schemas.microsoft.com/office/word/2018/wordml" xmlns:w16sdtdh="http://schemas.microsoft.com/office/word/2020/wordml/sdtdatahash" xmlns:w16se="http://schemas.microsoft.com/office/word/2015/wordml/symex" xmlns:wpg="http://schemas.microsoft.com/office/word/2010/wordprocessingGroup" xmlns:wpi="http://schemas.microsoft.com/office/word/2010/wordprocessingInk" xmlns:wne="http://schemas.microsoft.com/office/word/2006/wordml" xmlns:wps="http://schemas.microsoft.com/office/word/2010/wordprocessingShape" mc:Ignorable="w14 w15 w16se w16cid w16 w16cex w16sdtdh wp14">
+<w:document xmlns:wpc="http://schemas.microsoft.com/office/word/2010/wordprocessingCanvas" xmlns:cx="http://schemas.microsoft.com/office/drawing/2014/chartex" xmlns:cx1="http://schemas.microsoft.com/office/drawing/2015/9/8/chartex" xmlns:cx2="http://schemas.microsoft.com/office/drawing/2015/10/21/chartex" xmlns:cx3="http://schemas.microsoft.com/office/drawing/2016/5/9/chartex" xmlns:cx4="http://schemas.microsoft.com/office/drawing/2016/5/10/chartex" xmlns:cx5="http://schemas.microsoft.com/office/drawing/2016/5/11/chartex" xmlns:cx6="http://schemas.microsoft.com/office/drawing/2016/5/12/chartex" xmlns:cx7="http://schemas.microsoft.com/office/drawing/2016/5/13/chartex" xmlns:cx8="http://schemas.microsoft.com/office/drawing/2016/5/14/chartex" xmlns:mc="http://schemas.openxmlformats.org/markup-compatibility/2006" xmlns:aink="http://schemas.microsoft.com/office/drawing/2016/ink" xmlns:am3d="http://schemas.microsoft.com/office/drawing/2017/model3d" xmlns:o="urn:schemas-microsoft-com:office:office" xmlns:r="http://schemas.openxmlformats.org/officeDocument/2006/relationships" xmlns:m="http://schemas.openxmlformats.org/officeDocument/2006/math" xmlns:v="urn:schemas-microsoft-com:vml" xmlns:wp14="http://schemas.microsoft.com/office/word/2010/wordprocessingDrawing" xmlns:wp="http://schemas.openxmlformats.org/drawingml/2006/wordprocessingDrawing" xmlns:w10="urn:schemas-microsoft-com:office:word" xmlns:w="http://schemas.openxmlformats.org/wordprocessingml/2006/main" xmlns:w14="http://schemas.microsoft.com/office/word/2010/wordml" xmlns:w15="http://schemas.microsoft.com/office/word/2012/wordml" xmlns:w16cex="http://schemas.microsoft.com/office/word/2018/wordml/cex" xmlns:w16cid="http://schemas.microsoft.com/office/word/2016/wordml/cid" xmlns:w16="http://schemas.microsoft.com/office/word/2018/wordml" xmlns:w16sdtdh="http://schemas.microsoft.com/office/word/2020/wordml/sdtdatahash" xmlns:w16se="http://schemas.microsoft.com/office/word/2015/wordml/symex" xmlns:wpg="http://schemas.microsoft.com/office/word/2010/wordprocessingGroup" xmlns:wpi="http://schemas.microsoft.com/office/word/2010/wordprocessingInk" xmlns:wne="http://schemas.microsoft.com/office/word/2006/wordml" xmlns:wps="http://schemas.microsoft.com/office/word/2010/wordprocessingShape" xmlns:a="http://schemas.openxmlformats.org/drawingml/2006/main" xmlns:pic="http://schemas.openxmlformats.org/drawingml/2006/picture" xmlns:a14="http://schemas.microsoft.com/office/drawing/2010/main" mc:Ignorable="w14 w15 w16se w16cid w16 w16cex w16sdtdh wp14">
   <w:body>
     <w:p>
       <w:pPr>
@@ -74,295 +74,331 @@
     <w:p>
       <w:pPr>
         <w:rPr>
-          <w:sz w:val="24"/>
-          <w:szCs w:val="24"/>
-        </w:rPr>
-      </w:pPr>
-      <w:r>
-        <w:rPr>
-          <w:sz w:val="24"/>
-          <w:szCs w:val="24"/>
-        </w:rPr>
-        <w:t>Solution: Spatial hashing, reduce number of critters it is checking collisions with. Partitioning</w:t>
-      </w:r>
-    </w:p>
-    <w:p>
-      <w:pPr>
-        <w:rPr>
           <w:sz w:val="28"/>
           <w:szCs w:val="28"/>
         </w:rPr>
       </w:pPr>
-      <w:hyperlink r:id="rId4">
+      <w:r>
+        <w:rPr>
+          <w:sz w:val="24"/>
+          <w:szCs w:val="24"/>
+        </w:rPr>
+        <w:t xml:space="preserve">Solution: Spatial hashing, reduce number of critters it is checking collisions with. </w:t>
+      </w:r>
+    </w:p>
+    <w:p>
+      <w:pPr>
+        <w:pStyle w:val="Normal"/>
+        <w:rPr>
+          <w:rFonts w:ascii="Calibri" w:hAnsi="Calibri" w:eastAsia="Calibri" w:cs="Calibri"/>
+          <w:noProof/>
+          <w:sz w:val="24"/>
+          <w:szCs w:val="24"/>
+          <w:lang w:val="en-AU"/>
+        </w:rPr>
+      </w:pPr>
+      <w:r>
+        <w:rPr>
+          <w:noProof/>
+          <w:sz w:val="24"/>
+          <w:szCs w:val="24"/>
+        </w:rPr>
+        <w:t xml:space="preserve">A paper written by Erin Hastings, Jaruwan Mesit and Ratan Guha from the </w:t>
+      </w:r>
+      <w:r>
+        <w:rPr>
+          <w:rFonts w:ascii="Calibri" w:hAnsi="Calibri" w:eastAsia="Calibri" w:cs="Calibri"/>
+          <w:noProof/>
+          <w:sz w:val="24"/>
+          <w:szCs w:val="24"/>
+          <w:lang w:val="en-AU"/>
+        </w:rPr>
+        <w:t>College of Engineering and Computer Science, University of Central Florida on the topic of optimising large scale real time simulations with the use of spatial hashing [1], goes into a large amount of detail on how collision detection can be optimised by using spatial hashing to reduce the number of checks done per frame.</w:t>
+      </w:r>
+    </w:p>
+    <w:p>
+      <w:pPr>
+        <w:pStyle w:val="Normal"/>
+        <w:rPr>
+          <w:rFonts w:ascii="Calibri" w:hAnsi="Calibri" w:eastAsia="Calibri" w:cs="Calibri"/>
+          <w:noProof/>
+          <w:sz w:val="24"/>
+          <w:szCs w:val="24"/>
+          <w:lang w:val="en-AU"/>
+        </w:rPr>
+      </w:pPr>
+      <w:r>
+        <w:rPr>
+          <w:rFonts w:ascii="Calibri" w:hAnsi="Calibri" w:eastAsia="Calibri" w:cs="Calibri"/>
+          <w:noProof/>
+          <w:sz w:val="24"/>
+          <w:szCs w:val="24"/>
+          <w:lang w:val="en-AU"/>
+        </w:rPr>
+        <w:t xml:space="preserve"> This process is accomplished by dividing the space into a grid and assigning the different objects to a value depending on their position. From there the objects collisions will only be checked with other objects containing the same value.</w:t>
+      </w:r>
+    </w:p>
+    <w:p>
+      <w:pPr>
+        <w:rPr>
+          <w:color w:val="FF0000"/>
+          <w:sz w:val="24"/>
+          <w:szCs w:val="24"/>
+        </w:rPr>
+      </w:pPr>
+      <w:r>
+        <w:drawing>
+          <wp:inline wp14:editId="13289BFD" wp14:anchorId="6CFAEC83">
+            <wp:extent cx="3434542" cy="3537235"/>
+            <wp:effectExtent l="0" t="0" r="0" b="7620"/>
+            <wp:docPr id="2" name="Picture 2" descr="Calendar&#10;&#10;Description automatically generated" title=""/>
+            <wp:cNvGraphicFramePr>
+              <a:graphicFrameLocks noChangeAspect="1"/>
+            </wp:cNvGraphicFramePr>
+            <a:graphic>
+              <a:graphicData uri="http://schemas.openxmlformats.org/drawingml/2006/picture">
+                <pic:pic>
+                  <pic:nvPicPr>
+                    <pic:cNvPr id="0" name="Picture 2"/>
+                    <pic:cNvPicPr/>
+                  </pic:nvPicPr>
+                  <pic:blipFill>
+                    <a:blip r:embed="R814a9a884a18417a">
+                      <a:extLst xmlns:a="http://schemas.openxmlformats.org/drawingml/2006/main">
+                        <a:ext uri="{28A0092B-C50C-407E-A947-70E740481C1C}">
+                          <a14:useLocalDpi xmlns:a14="http://schemas.microsoft.com/office/drawing/2010/main" val="0"/>
+                        </a:ext>
+                      </a:extLst>
+                    </a:blip>
+                    <a:stretch>
+                      <a:fillRect/>
+                    </a:stretch>
+                  </pic:blipFill>
+                  <pic:spPr>
+                    <a:xfrm rot="0" flipH="0" flipV="0">
+                      <a:off x="0" y="0"/>
+                      <a:ext cx="3434542" cy="3537235"/>
+                    </a:xfrm>
+                    <a:prstGeom prst="rect">
+                      <a:avLst/>
+                    </a:prstGeom>
+                  </pic:spPr>
+                </pic:pic>
+              </a:graphicData>
+            </a:graphic>
+          </wp:inline>
+        </w:drawing>
+      </w:r>
+    </w:p>
+    <w:p>
+      <w:pPr>
+        <w:rPr>
+          <w:color w:val="FF0000"/>
+          <w:sz w:val="24"/>
+          <w:szCs w:val="24"/>
+        </w:rPr>
+      </w:pPr>
+    </w:p>
+    <w:p>
+      <w:pPr>
+        <w:rPr>
+          <w:sz w:val="24"/>
+          <w:szCs w:val="24"/>
+        </w:rPr>
+      </w:pPr>
+      <w:r>
+        <w:rPr>
+          <w:sz w:val="24"/>
+          <w:szCs w:val="24"/>
+        </w:rPr>
+        <w:t>Problem: checks every critter against screen bounds</w:t>
+      </w:r>
+    </w:p>
+    <w:p>
+      <w:pPr>
+        <w:rPr>
+          <w:sz w:val="24"/>
+          <w:szCs w:val="24"/>
+        </w:rPr>
+      </w:pPr>
+      <w:r>
+        <w:rPr>
+          <w:sz w:val="24"/>
+          <w:szCs w:val="24"/>
+        </w:rPr>
+        <w:lastRenderedPageBreak/>
+        <w:t xml:space="preserve">On the topic of using spatial hashing to reduce the number of collisions being calculated, another part of the project that is dragging down the frame count is every critter checking if their position is past the borders of the screen and if so, flip the velocity based on which border they are past. This check is done every frame </w:t>
+      </w:r>
+      <w:r>
+        <w:rPr>
+          <w:sz w:val="24"/>
+          <w:szCs w:val="24"/>
+        </w:rPr>
+        <w:t>on every critter and can lead to serious performance issues.</w:t>
+      </w:r>
+    </w:p>
+    <w:p>
+      <w:pPr>
+        <w:rPr>
+          <w:sz w:val="24"/>
+          <w:szCs w:val="24"/>
+        </w:rPr>
+      </w:pPr>
+      <w:r>
+        <w:rPr>
+          <w:sz w:val="24"/>
+          <w:szCs w:val="24"/>
+        </w:rPr>
+        <w:t>Solution: Only check the critters in the border area</w:t>
+      </w:r>
+    </w:p>
+    <w:p>
+      <w:pPr>
+        <w:rPr>
+          <w:sz w:val="24"/>
+          <w:szCs w:val="24"/>
+        </w:rPr>
+      </w:pPr>
+      <w:r>
+        <w:rPr>
+          <w:sz w:val="24"/>
+          <w:szCs w:val="24"/>
+        </w:rPr>
+        <w:t>As with the collision optimisation, this area of code can be improved by using spatial hashing to get every critter’s hash value and only run code depending on what area they are in. In this case the check to see if a critter is past the border of the screen would only be done on critters that are in the bordering area of the application.</w:t>
+      </w:r>
+    </w:p>
+    <w:p>
+      <w:pPr>
+        <w:rPr>
+          <w:sz w:val="28"/>
+          <w:szCs w:val="28"/>
+        </w:rPr>
+      </w:pPr>
+      <w:r>
+        <w:rPr>
+          <w:sz w:val="24"/>
+          <w:szCs w:val="24"/>
+        </w:rPr>
+        <w:t>Problem: Loading texture a lot</w:t>
+      </w:r>
+    </w:p>
+    <w:p>
+      <w:pPr>
+        <w:pStyle w:val="Normal"/>
+        <w:rPr>
+          <w:sz w:val="24"/>
+          <w:szCs w:val="24"/>
+        </w:rPr>
+      </w:pPr>
+    </w:p>
+    <w:p>
+      <w:pPr>
+        <w:rPr>
+          <w:sz w:val="28"/>
+          <w:szCs w:val="28"/>
+        </w:rPr>
+      </w:pPr>
+      <w:r>
+        <w:rPr>
+          <w:sz w:val="24"/>
+          <w:szCs w:val="24"/>
+        </w:rPr>
+        <w:t>Solution: hashing sprite path through a resource manager</w:t>
+      </w:r>
+    </w:p>
+    <w:p>
+      <w:pPr>
+        <w:pStyle w:val="Normal"/>
+        <w:rPr>
+          <w:sz w:val="24"/>
+          <w:szCs w:val="24"/>
+        </w:rPr>
+      </w:pPr>
+    </w:p>
+    <w:p>
+      <w:pPr>
+        <w:pStyle w:val="Normal"/>
+        <w:rPr>
+          <w:sz w:val="24"/>
+          <w:szCs w:val="24"/>
+        </w:rPr>
+      </w:pPr>
+      <w:r>
+        <w:rPr>
+          <w:sz w:val="24"/>
+          <w:szCs w:val="24"/>
+        </w:rPr>
+        <w:t>Implementation:</w:t>
+      </w:r>
+    </w:p>
+    <w:p>
+      <w:pPr>
+        <w:pStyle w:val="Normal"/>
+        <w:rPr>
+          <w:sz w:val="24"/>
+          <w:szCs w:val="24"/>
+        </w:rPr>
+      </w:pPr>
+    </w:p>
+    <w:p>
+      <w:pPr>
+        <w:pStyle w:val="Normal"/>
+        <w:rPr>
+          <w:sz w:val="24"/>
+          <w:szCs w:val="24"/>
+        </w:rPr>
+      </w:pPr>
+    </w:p>
+    <w:p>
+      <w:pPr>
+        <w:pStyle w:val="Normal"/>
+        <w:rPr>
+          <w:b w:val="1"/>
+          <w:bCs w:val="1"/>
+          <w:sz w:val="24"/>
+          <w:szCs w:val="24"/>
+          <w:u w:val="single"/>
+        </w:rPr>
+      </w:pPr>
+      <w:r>
+        <w:rPr>
+          <w:b w:val="1"/>
+          <w:bCs w:val="1"/>
+          <w:sz w:val="24"/>
+          <w:szCs w:val="24"/>
+          <w:u w:val="single"/>
+        </w:rPr>
+        <w:t>References:</w:t>
+      </w:r>
+    </w:p>
+    <w:p>
+      <w:pPr>
+        <w:rPr>
+          <w:sz w:val="24"/>
+          <w:szCs w:val="24"/>
+        </w:rPr>
+      </w:pPr>
+      <w:r>
+        <w:rPr>
+          <w:sz w:val="24"/>
+          <w:szCs w:val="24"/>
+        </w:rPr>
+        <w:t xml:space="preserve">[1] </w:t>
+      </w:r>
+      <w:hyperlink r:id="Ra2d67f187ae04b89">
         <w:r>
           <w:rPr>
             <w:rStyle w:val="Hyperlink"/>
             <w:sz w:val="24"/>
             <w:szCs w:val="24"/>
           </w:rPr>
-          <w:t>https://www.cs.ucf.edu/~jmes</w:t>
-        </w:r>
-        <w:r>
-          <w:rPr>
-            <w:rStyle w:val="Hyperlink"/>
-            <w:sz w:val="24"/>
-            <w:szCs w:val="24"/>
-          </w:rPr>
-          <w:t>i</w:t>
-        </w:r>
-        <w:r>
-          <w:rPr>
-            <w:rStyle w:val="Hyperlink"/>
-            <w:sz w:val="24"/>
-            <w:szCs w:val="24"/>
-          </w:rPr>
-          <w:t>t/publications/scsc%202005.pdf</w:t>
+          <w:t>https://www.cs.ucf.edu/~jmesit/publications/scsc%202005.pdf</w:t>
         </w:r>
       </w:hyperlink>
-      <w:r>
-        <w:rPr>
-          <w:sz w:val="24"/>
-          <w:szCs w:val="24"/>
-        </w:rPr>
-        <w:t xml:space="preserve"> </w:t>
-      </w:r>
-    </w:p>
-    <w:p>
-      <w:pPr>
-        <w:rPr>
-          <w:sz w:val="24"/>
-          <w:szCs w:val="24"/>
-        </w:rPr>
-      </w:pPr>
-      <w:r>
-        <w:rPr>
-          <w:sz w:val="24"/>
-          <w:szCs w:val="24"/>
-        </w:rPr>
-        <w:t>The number of calculations done per frame can be reduced by using an optimisation technique known as spatial hashing.</w:t>
-      </w:r>
-      <w:r>
-        <w:rPr>
-          <w:noProof/>
-          <w:sz w:val="24"/>
-          <w:szCs w:val="24"/>
-        </w:rPr>
-        <w:t xml:space="preserve"> </w:t>
-      </w:r>
-    </w:p>
-    <w:p>
-      <w:pPr>
-        <w:rPr>
-          <w:color w:val="FF0000"/>
-          <w:sz w:val="24"/>
-          <w:szCs w:val="24"/>
-        </w:rPr>
-      </w:pPr>
-      <w:r>
-        <w:rPr>
-          <w:noProof/>
-          <w:sz w:val="24"/>
-          <w:szCs w:val="24"/>
-        </w:rPr>
-        <w:drawing>
-          <wp:inline distT="0" distB="0" distL="0" distR="0" wp14:anchorId="6CFAEC83" wp14:editId="60C28130">
-            <wp:extent cx="4210050" cy="4335932"/>
-            <wp:effectExtent l="0" t="0" r="0" b="7620"/>
-            <wp:docPr id="2" name="Picture 2" descr="Calendar&#10;&#10;Description automatically generated"/>
-            <wp:cNvGraphicFramePr>
-              <a:graphicFrameLocks xmlns:a="http://schemas.openxmlformats.org/drawingml/2006/main" noChangeAspect="1"/>
-            </wp:cNvGraphicFramePr>
-            <a:graphic xmlns:a="http://schemas.openxmlformats.org/drawingml/2006/main">
-              <a:graphicData uri="http://schemas.openxmlformats.org/drawingml/2006/picture">
-                <pic:pic xmlns:pic="http://schemas.openxmlformats.org/drawingml/2006/picture">
-                  <pic:nvPicPr>
-                    <pic:cNvPr id="2" name="Picture 2" descr="Calendar&#10;&#10;Description automatically generated"/>
-                    <pic:cNvPicPr>
-                      <a:picLocks noChangeAspect="1" noChangeArrowheads="1"/>
-                    </pic:cNvPicPr>
-                  </pic:nvPicPr>
-                  <pic:blipFill>
-                    <a:blip r:embed="rId5">
-                      <a:extLst>
-                        <a:ext uri="{28A0092B-C50C-407E-A947-70E740481C1C}">
-                          <a14:useLocalDpi xmlns:a14="http://schemas.microsoft.com/office/drawing/2010/main" val="0"/>
-                        </a:ext>
-                      </a:extLst>
-                    </a:blip>
-                    <a:srcRect/>
-                    <a:stretch>
-                      <a:fillRect/>
-                    </a:stretch>
-                  </pic:blipFill>
-                  <pic:spPr bwMode="auto">
-                    <a:xfrm>
-                      <a:off x="0" y="0"/>
-                      <a:ext cx="4219237" cy="4345393"/>
-                    </a:xfrm>
-                    <a:prstGeom prst="rect">
-                      <a:avLst/>
-                    </a:prstGeom>
-                    <a:noFill/>
-                    <a:ln>
-                      <a:noFill/>
-                    </a:ln>
-                  </pic:spPr>
-                </pic:pic>
-              </a:graphicData>
-            </a:graphic>
-          </wp:inline>
-        </w:drawing>
-      </w:r>
-    </w:p>
-    <w:p>
-      <w:pPr>
-        <w:rPr>
-          <w:color w:val="FF0000"/>
-          <w:sz w:val="24"/>
-          <w:szCs w:val="24"/>
-        </w:rPr>
-      </w:pPr>
-    </w:p>
-    <w:p>
-      <w:pPr>
-        <w:rPr>
-          <w:sz w:val="24"/>
-          <w:szCs w:val="24"/>
-        </w:rPr>
-      </w:pPr>
-      <w:r>
-        <w:rPr>
-          <w:sz w:val="24"/>
-          <w:szCs w:val="24"/>
-        </w:rPr>
-        <w:t>Problem: checks every critter against screen bounds</w:t>
-      </w:r>
-    </w:p>
-    <w:p>
-      <w:pPr>
-        <w:rPr>
-          <w:sz w:val="24"/>
-          <w:szCs w:val="24"/>
-        </w:rPr>
-      </w:pPr>
-      <w:r>
-        <w:rPr>
-          <w:sz w:val="24"/>
-          <w:szCs w:val="24"/>
-        </w:rPr>
-        <w:lastRenderedPageBreak/>
-        <w:t xml:space="preserve">On the topic of using spatial hashing to reduce the number of collisions being calculated, another part of the project that is dragging down the frame count is every critter checking if their position is past the borders of the screen and if so, flip the velocity based on which border they are past. This check is done every frame </w:t>
-      </w:r>
-      <w:r>
-        <w:rPr>
-          <w:sz w:val="24"/>
-          <w:szCs w:val="24"/>
-        </w:rPr>
-        <w:t>on every critter and can lead to serious performance issues.</w:t>
-      </w:r>
-    </w:p>
-    <w:p>
-      <w:pPr>
-        <w:rPr>
-          <w:sz w:val="24"/>
-          <w:szCs w:val="24"/>
-        </w:rPr>
-      </w:pPr>
-      <w:r>
-        <w:rPr>
-          <w:sz w:val="24"/>
-          <w:szCs w:val="24"/>
-        </w:rPr>
-        <w:t>Solution: Only check the critters in the border bucket</w:t>
-      </w:r>
-    </w:p>
-    <w:p>
-      <w:pPr>
-        <w:rPr>
-          <w:sz w:val="24"/>
-          <w:szCs w:val="24"/>
-        </w:rPr>
-      </w:pPr>
-      <w:r>
-        <w:rPr>
-          <w:sz w:val="24"/>
-          <w:szCs w:val="24"/>
-        </w:rPr>
-        <w:t>As with the collision optimisation, this area of code can be improved by using spatial hashing to get every critter’s position and only run code depending on what area they are in. In this case the check to see if a critter is past the border of the screen would only be done on critters that are in the bordering area of the application.</w:t>
-      </w:r>
-    </w:p>
-    <w:p>
-      <w:pPr>
-        <w:rPr>
-          <w:sz w:val="24"/>
-          <w:szCs w:val="24"/>
-        </w:rPr>
-      </w:pPr>
-      <w:bookmarkStart w:id="0" w:name="_Int_TEQnc65e"/>
-      <w:r>
-        <w:rPr>
-          <w:sz w:val="24"/>
-          <w:szCs w:val="24"/>
-        </w:rPr>
-        <w:t>Problem: square root distance check.</w:t>
-      </w:r>
-      <w:bookmarkEnd w:id="0"/>
-    </w:p>
-    <w:p>
-      <w:pPr>
-        <w:rPr>
-          <w:sz w:val="28"/>
-          <w:szCs w:val="28"/>
-        </w:rPr>
-      </w:pPr>
-      <w:r>
-        <w:rPr>
-          <w:sz w:val="24"/>
-          <w:szCs w:val="24"/>
-        </w:rPr>
-        <w:t xml:space="preserve">Solution: </w:t>
-      </w:r>
-    </w:p>
-    <w:p>
-      <w:pPr>
-        <w:rPr>
-          <w:sz w:val="24"/>
-          <w:szCs w:val="24"/>
-        </w:rPr>
-      </w:pPr>
-    </w:p>
-    <w:p>
-      <w:pPr>
-        <w:rPr>
-          <w:sz w:val="28"/>
-          <w:szCs w:val="28"/>
-        </w:rPr>
-      </w:pPr>
-      <w:r>
-        <w:rPr>
-          <w:sz w:val="24"/>
-          <w:szCs w:val="24"/>
-        </w:rPr>
-        <w:t>Problem: Loading texture a lot</w:t>
-      </w:r>
-    </w:p>
-    <w:p>
-      <w:pPr>
-        <w:rPr>
-          <w:sz w:val="28"/>
-          <w:szCs w:val="28"/>
-        </w:rPr>
-      </w:pPr>
-      <w:r>
-        <w:rPr>
-          <w:sz w:val="24"/>
-          <w:szCs w:val="24"/>
-        </w:rPr>
-        <w:t>Solution: Load texture once</w:t>
-      </w:r>
-    </w:p>
-    <w:p>
-      <w:pPr>
+    </w:p>
+    <w:p>
+      <w:pPr>
+        <w:pStyle w:val="Normal"/>
         <w:rPr>
           <w:sz w:val="24"/>
           <w:szCs w:val="24"/>
@@ -370,7 +406,7 @@
       </w:pPr>
     </w:p>
     <w:sectPr>
-      <w:pgSz w:w="11906" w:h="16838"/>
+      <w:pgSz w:w="11906" w:h="16838" w:orient="portrait"/>
       <w:pgMar w:top="1440" w:right="1440" w:bottom="1440" w:left="1440" w:header="708" w:footer="708" w:gutter="0"/>
       <w:cols w:space="708"/>
       <w:docGrid w:linePitch="360"/>
@@ -396,7 +432,7 @@
   <w:docDefaults>
     <w:rPrDefault>
       <w:rPr>
-        <w:rFonts w:asciiTheme="minorHAnsi" w:eastAsiaTheme="minorHAnsi" w:hAnsiTheme="minorHAnsi" w:cstheme="minorBidi"/>
+        <w:rFonts w:asciiTheme="minorHAnsi" w:hAnsiTheme="minorHAnsi" w:eastAsiaTheme="minorHAnsi" w:cstheme="minorBidi"/>
         <w:sz w:val="22"/>
         <w:szCs w:val="22"/>
         <w:lang w:val="en-AU" w:eastAsia="en-US" w:bidi="ar-SA"/>
@@ -411,14 +447,14 @@
   <w:latentStyles w:defLockedState="0" w:defUIPriority="99" w:defSemiHidden="0" w:defUnhideWhenUsed="0" w:defQFormat="0" w:count="376">
     <w:lsdException w:name="Normal" w:uiPriority="0" w:qFormat="1"/>
     <w:lsdException w:name="heading 1" w:uiPriority="9" w:qFormat="1"/>
-    <w:lsdException w:name="heading 2" w:semiHidden="1" w:uiPriority="9" w:unhideWhenUsed="1" w:qFormat="1"/>
-    <w:lsdException w:name="heading 3" w:semiHidden="1" w:uiPriority="9" w:unhideWhenUsed="1" w:qFormat="1"/>
-    <w:lsdException w:name="heading 4" w:semiHidden="1" w:uiPriority="9" w:unhideWhenUsed="1" w:qFormat="1"/>
-    <w:lsdException w:name="heading 5" w:semiHidden="1" w:uiPriority="9" w:unhideWhenUsed="1" w:qFormat="1"/>
-    <w:lsdException w:name="heading 6" w:semiHidden="1" w:uiPriority="9" w:unhideWhenUsed="1" w:qFormat="1"/>
-    <w:lsdException w:name="heading 7" w:semiHidden="1" w:uiPriority="9" w:unhideWhenUsed="1" w:qFormat="1"/>
-    <w:lsdException w:name="heading 8" w:semiHidden="1" w:uiPriority="9" w:unhideWhenUsed="1" w:qFormat="1"/>
-    <w:lsdException w:name="heading 9" w:semiHidden="1" w:uiPriority="9" w:unhideWhenUsed="1" w:qFormat="1"/>
+    <w:lsdException w:name="heading 2" w:uiPriority="9" w:semiHidden="1" w:unhideWhenUsed="1" w:qFormat="1"/>
+    <w:lsdException w:name="heading 3" w:uiPriority="9" w:semiHidden="1" w:unhideWhenUsed="1" w:qFormat="1"/>
+    <w:lsdException w:name="heading 4" w:uiPriority="9" w:semiHidden="1" w:unhideWhenUsed="1" w:qFormat="1"/>
+    <w:lsdException w:name="heading 5" w:uiPriority="9" w:semiHidden="1" w:unhideWhenUsed="1" w:qFormat="1"/>
+    <w:lsdException w:name="heading 6" w:uiPriority="9" w:semiHidden="1" w:unhideWhenUsed="1" w:qFormat="1"/>
+    <w:lsdException w:name="heading 7" w:uiPriority="9" w:semiHidden="1" w:unhideWhenUsed="1" w:qFormat="1"/>
+    <w:lsdException w:name="heading 8" w:uiPriority="9" w:semiHidden="1" w:unhideWhenUsed="1" w:qFormat="1"/>
+    <w:lsdException w:name="heading 9" w:uiPriority="9" w:semiHidden="1" w:unhideWhenUsed="1" w:qFormat="1"/>
     <w:lsdException w:name="index 1" w:semiHidden="1" w:unhideWhenUsed="1"/>
     <w:lsdException w:name="index 2" w:semiHidden="1" w:unhideWhenUsed="1"/>
     <w:lsdException w:name="index 3" w:semiHidden="1" w:unhideWhenUsed="1"/>
@@ -428,22 +464,22 @@
     <w:lsdException w:name="index 7" w:semiHidden="1" w:unhideWhenUsed="1"/>
     <w:lsdException w:name="index 8" w:semiHidden="1" w:unhideWhenUsed="1"/>
     <w:lsdException w:name="index 9" w:semiHidden="1" w:unhideWhenUsed="1"/>
-    <w:lsdException w:name="toc 1" w:semiHidden="1" w:uiPriority="39" w:unhideWhenUsed="1"/>
-    <w:lsdException w:name="toc 2" w:semiHidden="1" w:uiPriority="39" w:unhideWhenUsed="1"/>
-    <w:lsdException w:name="toc 3" w:semiHidden="1" w:uiPriority="39" w:unhideWhenUsed="1"/>
-    <w:lsdException w:name="toc 4" w:semiHidden="1" w:uiPriority="39" w:unhideWhenUsed="1"/>
-    <w:lsdException w:name="toc 5" w:semiHidden="1" w:uiPriority="39" w:unhideWhenUsed="1"/>
-    <w:lsdException w:name="toc 6" w:semiHidden="1" w:uiPriority="39" w:unhideWhenUsed="1"/>
-    <w:lsdException w:name="toc 7" w:semiHidden="1" w:uiPriority="39" w:unhideWhenUsed="1"/>
-    <w:lsdException w:name="toc 8" w:semiHidden="1" w:uiPriority="39" w:unhideWhenUsed="1"/>
-    <w:lsdException w:name="toc 9" w:semiHidden="1" w:uiPriority="39" w:unhideWhenUsed="1"/>
+    <w:lsdException w:name="toc 1" w:uiPriority="39" w:semiHidden="1" w:unhideWhenUsed="1"/>
+    <w:lsdException w:name="toc 2" w:uiPriority="39" w:semiHidden="1" w:unhideWhenUsed="1"/>
+    <w:lsdException w:name="toc 3" w:uiPriority="39" w:semiHidden="1" w:unhideWhenUsed="1"/>
+    <w:lsdException w:name="toc 4" w:uiPriority="39" w:semiHidden="1" w:unhideWhenUsed="1"/>
+    <w:lsdException w:name="toc 5" w:uiPriority="39" w:semiHidden="1" w:unhideWhenUsed="1"/>
+    <w:lsdException w:name="toc 6" w:uiPriority="39" w:semiHidden="1" w:unhideWhenUsed="1"/>
+    <w:lsdException w:name="toc 7" w:uiPriority="39" w:semiHidden="1" w:unhideWhenUsed="1"/>
+    <w:lsdException w:name="toc 8" w:uiPriority="39" w:semiHidden="1" w:unhideWhenUsed="1"/>
+    <w:lsdException w:name="toc 9" w:uiPriority="39" w:semiHidden="1" w:unhideWhenUsed="1"/>
     <w:lsdException w:name="Normal Indent" w:semiHidden="1" w:unhideWhenUsed="1"/>
     <w:lsdException w:name="footnote text" w:semiHidden="1" w:unhideWhenUsed="1"/>
     <w:lsdException w:name="annotation text" w:semiHidden="1" w:unhideWhenUsed="1"/>
     <w:lsdException w:name="header" w:semiHidden="1" w:unhideWhenUsed="1"/>
     <w:lsdException w:name="footer" w:semiHidden="1" w:unhideWhenUsed="1"/>
     <w:lsdException w:name="index heading" w:semiHidden="1" w:unhideWhenUsed="1"/>
-    <w:lsdException w:name="caption" w:semiHidden="1" w:uiPriority="35" w:unhideWhenUsed="1" w:qFormat="1"/>
+    <w:lsdException w:name="caption" w:uiPriority="35" w:semiHidden="1" w:unhideWhenUsed="1" w:qFormat="1"/>
     <w:lsdException w:name="table of figures" w:semiHidden="1" w:unhideWhenUsed="1"/>
     <w:lsdException w:name="envelope address" w:semiHidden="1" w:unhideWhenUsed="1"/>
     <w:lsdException w:name="envelope return" w:semiHidden="1" w:unhideWhenUsed="1"/>
@@ -474,7 +510,7 @@
     <w:lsdException w:name="Title" w:uiPriority="10" w:qFormat="1"/>
     <w:lsdException w:name="Closing" w:semiHidden="1" w:unhideWhenUsed="1"/>
     <w:lsdException w:name="Signature" w:semiHidden="1" w:unhideWhenUsed="1"/>
-    <w:lsdException w:name="Default Paragraph Font" w:semiHidden="1" w:uiPriority="1" w:unhideWhenUsed="1"/>
+    <w:lsdException w:name="Default Paragraph Font" w:uiPriority="1" w:semiHidden="1" w:unhideWhenUsed="1"/>
     <w:lsdException w:name="Body Text" w:semiHidden="1" w:unhideWhenUsed="1"/>
     <w:lsdException w:name="Body Text Indent" w:semiHidden="1" w:unhideWhenUsed="1"/>
     <w:lsdException w:name="List Continue" w:semiHidden="1" w:unhideWhenUsed="1"/>
@@ -674,8 +710,8 @@
     <w:lsdException w:name="Subtle Reference" w:uiPriority="31" w:qFormat="1"/>
     <w:lsdException w:name="Intense Reference" w:uiPriority="32" w:qFormat="1"/>
     <w:lsdException w:name="Book Title" w:uiPriority="33" w:qFormat="1"/>
-    <w:lsdException w:name="Bibliography" w:semiHidden="1" w:uiPriority="37" w:unhideWhenUsed="1"/>
-    <w:lsdException w:name="TOC Heading" w:semiHidden="1" w:uiPriority="39" w:unhideWhenUsed="1" w:qFormat="1"/>
+    <w:lsdException w:name="Bibliography" w:uiPriority="37" w:semiHidden="1" w:unhideWhenUsed="1"/>
+    <w:lsdException w:name="TOC Heading" w:uiPriority="39" w:semiHidden="1" w:unhideWhenUsed="1" w:qFormat="1"/>
     <w:lsdException w:name="Plain Table 1" w:uiPriority="41"/>
     <w:lsdException w:name="Plain Table 2" w:uiPriority="42"/>
     <w:lsdException w:name="Plain Table 3" w:uiPriority="43"/>
@@ -786,17 +822,17 @@
     <w:lsdException w:name="Unresolved Mention" w:semiHidden="1" w:unhideWhenUsed="1"/>
     <w:lsdException w:name="Smart Link" w:semiHidden="1" w:unhideWhenUsed="1"/>
   </w:latentStyles>
-  <w:style w:type="paragraph" w:default="1" w:styleId="Normal">
+  <w:style w:type="paragraph" w:styleId="Normal" w:default="1">
     <w:name w:val="Normal"/>
     <w:qFormat/>
   </w:style>
-  <w:style w:type="character" w:default="1" w:styleId="DefaultParagraphFont">
+  <w:style w:type="character" w:styleId="DefaultParagraphFont" w:default="1">
     <w:name w:val="Default Paragraph Font"/>
     <w:uiPriority w:val="1"/>
     <w:semiHidden/>
     <w:unhideWhenUsed/>
   </w:style>
-  <w:style w:type="table" w:default="1" w:styleId="TableNormal">
+  <w:style w:type="table" w:styleId="TableNormal" w:default="1">
     <w:name w:val="Normal Table"/>
     <w:uiPriority w:val="99"/>
     <w:semiHidden/>
@@ -811,7 +847,7 @@
       </w:tblCellMar>
     </w:tblPr>
   </w:style>
-  <w:style w:type="numbering" w:default="1" w:styleId="NoList">
+  <w:style w:type="numbering" w:styleId="NoList" w:default="1">
     <w:name w:val="No List"/>
     <w:uiPriority w:val="99"/>
     <w:semiHidden/>
@@ -830,21 +866,21 @@
       <w:contextualSpacing/>
     </w:pPr>
     <w:rPr>
-      <w:rFonts w:asciiTheme="majorHAnsi" w:eastAsiaTheme="majorEastAsia" w:hAnsiTheme="majorHAnsi" w:cstheme="majorBidi"/>
+      <w:rFonts w:asciiTheme="majorHAnsi" w:hAnsiTheme="majorHAnsi" w:eastAsiaTheme="majorEastAsia" w:cstheme="majorBidi"/>
       <w:spacing w:val="-10"/>
       <w:kern w:val="28"/>
       <w:sz w:val="56"/>
       <w:szCs w:val="56"/>
     </w:rPr>
   </w:style>
-  <w:style w:type="character" w:customStyle="1" w:styleId="TitleChar">
+  <w:style w:type="character" w:styleId="TitleChar" w:customStyle="1">
     <w:name w:val="Title Char"/>
     <w:basedOn w:val="DefaultParagraphFont"/>
     <w:link w:val="Title"/>
     <w:uiPriority w:val="10"/>
     <w:rsid w:val="00A22E5F"/>
     <w:rPr>
-      <w:rFonts w:asciiTheme="majorHAnsi" w:eastAsiaTheme="majorEastAsia" w:hAnsiTheme="majorHAnsi" w:cstheme="majorBidi"/>
+      <w:rFonts w:asciiTheme="majorHAnsi" w:hAnsiTheme="majorHAnsi" w:eastAsiaTheme="majorEastAsia" w:cstheme="majorBidi"/>
       <w:spacing w:val="-10"/>
       <w:kern w:val="28"/>
       <w:sz w:val="56"/>

</xml_diff>

<commit_message>
Fixed insert binary tree. TODO: Remove
</commit_message>
<xml_diff>
--- a/Assessment/Critter Game Optimisations.docx
+++ b/Assessment/Critter Game Optimisations.docx
@@ -1,12 +1,22 @@
 
 <file path=word/document.xml><?xml version="1.0" encoding="utf-8"?>
-<w:document xmlns:wpc="http://schemas.microsoft.com/office/word/2010/wordprocessingCanvas" xmlns:cx="http://schemas.microsoft.com/office/drawing/2014/chartex" xmlns:cx1="http://schemas.microsoft.com/office/drawing/2015/9/8/chartex" xmlns:cx2="http://schemas.microsoft.com/office/drawing/2015/10/21/chartex" xmlns:cx3="http://schemas.microsoft.com/office/drawing/2016/5/9/chartex" xmlns:cx4="http://schemas.microsoft.com/office/drawing/2016/5/10/chartex" xmlns:cx5="http://schemas.microsoft.com/office/drawing/2016/5/11/chartex" xmlns:cx6="http://schemas.microsoft.com/office/drawing/2016/5/12/chartex" xmlns:cx7="http://schemas.microsoft.com/office/drawing/2016/5/13/chartex" xmlns:cx8="http://schemas.microsoft.com/office/drawing/2016/5/14/chartex" xmlns:mc="http://schemas.openxmlformats.org/markup-compatibility/2006" xmlns:aink="http://schemas.microsoft.com/office/drawing/2016/ink" xmlns:am3d="http://schemas.microsoft.com/office/drawing/2017/model3d" xmlns:o="urn:schemas-microsoft-com:office:office" xmlns:r="http://schemas.openxmlformats.org/officeDocument/2006/relationships" xmlns:m="http://schemas.openxmlformats.org/officeDocument/2006/math" xmlns:v="urn:schemas-microsoft-com:vml" xmlns:wp14="http://schemas.microsoft.com/office/word/2010/wordprocessingDrawing" xmlns:wp="http://schemas.openxmlformats.org/drawingml/2006/wordprocessingDrawing" xmlns:w10="urn:schemas-microsoft-com:office:word" xmlns:w="http://schemas.openxmlformats.org/wordprocessingml/2006/main" xmlns:w14="http://schemas.microsoft.com/office/word/2010/wordml" xmlns:w15="http://schemas.microsoft.com/office/word/2012/wordml" xmlns:w16cex="http://schemas.microsoft.com/office/word/2018/wordml/cex" xmlns:w16cid="http://schemas.microsoft.com/office/word/2016/wordml/cid" xmlns:w16="http://schemas.microsoft.com/office/word/2018/wordml" xmlns:w16sdtdh="http://schemas.microsoft.com/office/word/2020/wordml/sdtdatahash" xmlns:w16se="http://schemas.microsoft.com/office/word/2015/wordml/symex" xmlns:wpg="http://schemas.microsoft.com/office/word/2010/wordprocessingGroup" xmlns:wpi="http://schemas.microsoft.com/office/word/2010/wordprocessingInk" xmlns:wne="http://schemas.microsoft.com/office/word/2006/wordml" xmlns:wps="http://schemas.microsoft.com/office/word/2010/wordprocessingShape" xmlns:a="http://schemas.openxmlformats.org/drawingml/2006/main" xmlns:pic="http://schemas.openxmlformats.org/drawingml/2006/picture" xmlns:a14="http://schemas.microsoft.com/office/drawing/2010/main" mc:Ignorable="w14 w15 w16se w16cid w16 w16cex w16sdtdh wp14">
+<w:document xmlns:wpc="http://schemas.microsoft.com/office/word/2010/wordprocessingCanvas" xmlns:cx="http://schemas.microsoft.com/office/drawing/2014/chartex" xmlns:cx1="http://schemas.microsoft.com/office/drawing/2015/9/8/chartex" xmlns:cx2="http://schemas.microsoft.com/office/drawing/2015/10/21/chartex" xmlns:cx3="http://schemas.microsoft.com/office/drawing/2016/5/9/chartex" xmlns:cx4="http://schemas.microsoft.com/office/drawing/2016/5/10/chartex" xmlns:cx5="http://schemas.microsoft.com/office/drawing/2016/5/11/chartex" xmlns:cx6="http://schemas.microsoft.com/office/drawing/2016/5/12/chartex" xmlns:cx7="http://schemas.microsoft.com/office/drawing/2016/5/13/chartex" xmlns:cx8="http://schemas.microsoft.com/office/drawing/2016/5/14/chartex" xmlns:mc="http://schemas.openxmlformats.org/markup-compatibility/2006" xmlns:aink="http://schemas.microsoft.com/office/drawing/2016/ink" xmlns:am3d="http://schemas.microsoft.com/office/drawing/2017/model3d" xmlns:o="urn:schemas-microsoft-com:office:office" xmlns:r="http://schemas.openxmlformats.org/officeDocument/2006/relationships" xmlns:m="http://schemas.openxmlformats.org/officeDocument/2006/math" xmlns:v="urn:schemas-microsoft-com:vml" xmlns:wp14="http://schemas.microsoft.com/office/word/2010/wordprocessingDrawing" xmlns:wp="http://schemas.openxmlformats.org/drawingml/2006/wordprocessingDrawing" xmlns:w10="urn:schemas-microsoft-com:office:word" xmlns:w="http://schemas.openxmlformats.org/wordprocessingml/2006/main" xmlns:w14="http://schemas.microsoft.com/office/word/2010/wordml" xmlns:w15="http://schemas.microsoft.com/office/word/2012/wordml" xmlns:w16cex="http://schemas.microsoft.com/office/word/2018/wordml/cex" xmlns:w16cid="http://schemas.microsoft.com/office/word/2016/wordml/cid" xmlns:w16="http://schemas.microsoft.com/office/word/2018/wordml" xmlns:w16sdtdh="http://schemas.microsoft.com/office/word/2020/wordml/sdtdatahash" xmlns:w16se="http://schemas.microsoft.com/office/word/2015/wordml/symex" xmlns:wpg="http://schemas.microsoft.com/office/word/2010/wordprocessingGroup" xmlns:wpi="http://schemas.microsoft.com/office/word/2010/wordprocessingInk" xmlns:wne="http://schemas.microsoft.com/office/word/2006/wordml" xmlns:wps="http://schemas.microsoft.com/office/word/2010/wordprocessingShape" mc:Ignorable="w14 w15 w16se w16cid w16 w16cex w16sdtdh wp14">
   <w:body>
     <w:p>
       <w:pPr>
         <w:pStyle w:val="Title"/>
         <w:jc w:val="center"/>
         <w:rPr>
+          <w:sz w:val="72"/>
+          <w:szCs w:val="72"/>
+        </w:rPr>
+      </w:pPr>
+    </w:p>
+    <w:p>
+      <w:pPr>
+        <w:pStyle w:val="Title"/>
+        <w:jc w:val="center"/>
+        <w:rPr>
           <w:sz w:val="96"/>
           <w:szCs w:val="96"/>
         </w:rPr>
@@ -88,13 +98,11 @@
     </w:p>
     <w:p>
       <w:pPr>
-        <w:pStyle w:val="Normal"/>
-        <w:rPr>
-          <w:rFonts w:ascii="Calibri" w:hAnsi="Calibri" w:eastAsia="Calibri" w:cs="Calibri"/>
+        <w:rPr>
+          <w:rFonts w:ascii="Calibri" w:eastAsia="Calibri" w:hAnsi="Calibri" w:cs="Calibri"/>
           <w:noProof/>
           <w:sz w:val="24"/>
           <w:szCs w:val="24"/>
-          <w:lang w:val="en-AU"/>
         </w:rPr>
       </w:pPr>
       <w:r>
@@ -107,39 +115,36 @@
       </w:r>
       <w:r>
         <w:rPr>
-          <w:rFonts w:ascii="Calibri" w:hAnsi="Calibri" w:eastAsia="Calibri" w:cs="Calibri"/>
+          <w:rFonts w:ascii="Calibri" w:eastAsia="Calibri" w:hAnsi="Calibri" w:cs="Calibri"/>
           <w:noProof/>
           <w:sz w:val="24"/>
           <w:szCs w:val="24"/>
-          <w:lang w:val="en-AU"/>
         </w:rPr>
         <w:t>College of Engineering and Computer Science, University of Central Florida on the topic of optimising large scale real time simulations with the use of spatial hashing [1], goes into a large amount of detail on how collision detection can be optimised by using spatial hashing to reduce the number of checks done per frame.</w:t>
       </w:r>
     </w:p>
     <w:p>
       <w:pPr>
-        <w:pStyle w:val="Normal"/>
-        <w:rPr>
-          <w:rFonts w:ascii="Calibri" w:hAnsi="Calibri" w:eastAsia="Calibri" w:cs="Calibri"/>
+        <w:rPr>
+          <w:rFonts w:ascii="Calibri" w:eastAsia="Calibri" w:hAnsi="Calibri" w:cs="Calibri"/>
           <w:noProof/>
           <w:sz w:val="24"/>
           <w:szCs w:val="24"/>
-          <w:lang w:val="en-AU"/>
-        </w:rPr>
-      </w:pPr>
-      <w:r>
-        <w:rPr>
-          <w:rFonts w:ascii="Calibri" w:hAnsi="Calibri" w:eastAsia="Calibri" w:cs="Calibri"/>
+        </w:rPr>
+      </w:pPr>
+      <w:r>
+        <w:rPr>
+          <w:rFonts w:ascii="Calibri" w:eastAsia="Calibri" w:hAnsi="Calibri" w:cs="Calibri"/>
           <w:noProof/>
           <w:sz w:val="24"/>
           <w:szCs w:val="24"/>
-          <w:lang w:val="en-AU"/>
         </w:rPr>
         <w:t xml:space="preserve"> This process is accomplished by dividing the space into a grid and assigning the different objects to a value depending on their position. From there the objects collisions will only be checked with other objects containing the same value.</w:t>
       </w:r>
     </w:p>
     <w:p>
       <w:pPr>
+        <w:jc w:val="center"/>
         <w:rPr>
           <w:color w:val="FF0000"/>
           <w:sz w:val="24"/>
@@ -147,24 +152,27 @@
         </w:rPr>
       </w:pPr>
       <w:r>
+        <w:rPr>
+          <w:noProof/>
+        </w:rPr>
         <w:drawing>
-          <wp:inline wp14:editId="13289BFD" wp14:anchorId="6CFAEC83">
+          <wp:inline distT="0" distB="0" distL="0" distR="0" wp14:anchorId="6CFAEC83" wp14:editId="13289BFD">
             <wp:extent cx="3434542" cy="3537235"/>
             <wp:effectExtent l="0" t="0" r="0" b="7620"/>
-            <wp:docPr id="2" name="Picture 2" descr="Calendar&#10;&#10;Description automatically generated" title=""/>
+            <wp:docPr id="2" name="Picture 2" descr="Calendar&#10;&#10;Description automatically generated"/>
             <wp:cNvGraphicFramePr>
-              <a:graphicFrameLocks noChangeAspect="1"/>
+              <a:graphicFrameLocks xmlns:a="http://schemas.openxmlformats.org/drawingml/2006/main" noChangeAspect="1"/>
             </wp:cNvGraphicFramePr>
-            <a:graphic>
+            <a:graphic xmlns:a="http://schemas.openxmlformats.org/drawingml/2006/main">
               <a:graphicData uri="http://schemas.openxmlformats.org/drawingml/2006/picture">
-                <pic:pic>
+                <pic:pic xmlns:pic="http://schemas.openxmlformats.org/drawingml/2006/picture">
                   <pic:nvPicPr>
                     <pic:cNvPr id="0" name="Picture 2"/>
                     <pic:cNvPicPr/>
                   </pic:nvPicPr>
                   <pic:blipFill>
-                    <a:blip r:embed="R814a9a884a18417a">
-                      <a:extLst xmlns:a="http://schemas.openxmlformats.org/drawingml/2006/main">
+                    <a:blip r:embed="rId4" cstate="print">
+                      <a:extLst>
                         <a:ext uri="{28A0092B-C50C-407E-A947-70E740481C1C}">
                           <a14:useLocalDpi xmlns:a14="http://schemas.microsoft.com/office/drawing/2010/main" val="0"/>
                         </a:ext>
@@ -175,7 +183,7 @@
                     </a:stretch>
                   </pic:blipFill>
                   <pic:spPr>
-                    <a:xfrm rot="0" flipH="0" flipV="0">
+                    <a:xfrm>
                       <a:off x="0" y="0"/>
                       <a:ext cx="3434542" cy="3537235"/>
                     </a:xfrm>
@@ -193,6 +201,94 @@
     <w:p>
       <w:pPr>
         <w:rPr>
+          <w:sz w:val="24"/>
+          <w:szCs w:val="24"/>
+        </w:rPr>
+      </w:pPr>
+      <w:r>
+        <w:rPr>
+          <w:sz w:val="24"/>
+          <w:szCs w:val="24"/>
+        </w:rPr>
+        <w:lastRenderedPageBreak/>
+        <w:t>Problem: Having to load the texture every time a new object is created</w:t>
+      </w:r>
+    </w:p>
+    <w:p>
+      <w:pPr>
+        <w:rPr>
+          <w:sz w:val="24"/>
+          <w:szCs w:val="24"/>
+        </w:rPr>
+      </w:pPr>
+      <w:r>
+        <w:rPr>
+          <w:sz w:val="24"/>
+          <w:szCs w:val="24"/>
+        </w:rPr>
+        <w:t>Solution: Object pooling</w:t>
+      </w:r>
+    </w:p>
+    <w:p>
+      <w:pPr>
+        <w:rPr>
+          <w:sz w:val="24"/>
+          <w:szCs w:val="24"/>
+        </w:rPr>
+      </w:pPr>
+      <w:r>
+        <w:rPr>
+          <w:sz w:val="24"/>
+          <w:szCs w:val="24"/>
+        </w:rPr>
+        <w:t>Instead of spawning</w:t>
+      </w:r>
+      <w:r>
+        <w:rPr>
+          <w:sz w:val="24"/>
+          <w:szCs w:val="24"/>
+        </w:rPr>
+        <w:t>/</w:t>
+      </w:r>
+      <w:r>
+        <w:rPr>
+          <w:sz w:val="24"/>
+          <w:szCs w:val="24"/>
+        </w:rPr>
+        <w:t>deleting a</w:t>
+      </w:r>
+      <w:r>
+        <w:rPr>
+          <w:sz w:val="24"/>
+          <w:szCs w:val="24"/>
+        </w:rPr>
+        <w:t xml:space="preserve"> critter </w:t>
+      </w:r>
+      <w:r>
+        <w:rPr>
+          <w:sz w:val="24"/>
+          <w:szCs w:val="24"/>
+        </w:rPr>
+        <w:t>and loading/unloading all of its assets whenever we need a new critter or need to delete a critter</w:t>
+      </w:r>
+      <w:r>
+        <w:rPr>
+          <w:sz w:val="24"/>
+          <w:szCs w:val="24"/>
+        </w:rPr>
+        <w:t>, we can load the required amount of game objects when the program is launched by pooling them togethe</w:t>
+      </w:r>
+      <w:r>
+        <w:rPr>
+          <w:sz w:val="24"/>
+          <w:szCs w:val="24"/>
+        </w:rPr>
+        <w:t xml:space="preserve">r and then removing them from the scene if they are “destroyed” and placing them back in the scene when a new one is needed to be “spawned”. </w:t>
+      </w:r>
+    </w:p>
+    <w:p>
+      <w:pPr>
+        <w:rPr>
           <w:color w:val="FF0000"/>
           <w:sz w:val="24"/>
           <w:szCs w:val="24"/>
@@ -202,6 +298,15 @@
     <w:p>
       <w:pPr>
         <w:rPr>
+          <w:color w:val="FF0000"/>
+          <w:sz w:val="24"/>
+          <w:szCs w:val="24"/>
+        </w:rPr>
+      </w:pPr>
+    </w:p>
+    <w:p>
+      <w:pPr>
+        <w:rPr>
           <w:sz w:val="24"/>
           <w:szCs w:val="24"/>
         </w:rPr>
@@ -226,7 +331,6 @@
           <w:sz w:val="24"/>
           <w:szCs w:val="24"/>
         </w:rPr>
-        <w:lastRenderedPageBreak/>
         <w:t xml:space="preserve">On the topic of using spatial hashing to reduce the number of collisions being calculated, another part of the project that is dragging down the frame count is every critter checking if their position is past the borders of the screen and if so, flip the velocity based on which border they are past. This check is done every frame </w:t>
       </w:r>
       <w:r>
@@ -270,91 +374,16 @@
     <w:p>
       <w:pPr>
         <w:rPr>
-          <w:sz w:val="28"/>
-          <w:szCs w:val="28"/>
-        </w:rPr>
-      </w:pPr>
-      <w:r>
-        <w:rPr>
-          <w:sz w:val="24"/>
-          <w:szCs w:val="24"/>
-        </w:rPr>
-        <w:t>Problem: Loading texture a lot</w:t>
-      </w:r>
-    </w:p>
-    <w:p>
-      <w:pPr>
-        <w:pStyle w:val="Normal"/>
-        <w:rPr>
-          <w:sz w:val="24"/>
-          <w:szCs w:val="24"/>
-        </w:rPr>
-      </w:pPr>
-    </w:p>
-    <w:p>
-      <w:pPr>
-        <w:rPr>
-          <w:sz w:val="28"/>
-          <w:szCs w:val="28"/>
-        </w:rPr>
-      </w:pPr>
-      <w:r>
-        <w:rPr>
-          <w:sz w:val="24"/>
-          <w:szCs w:val="24"/>
-        </w:rPr>
-        <w:t>Solution: hashing sprite path through a resource manager</w:t>
-      </w:r>
-    </w:p>
-    <w:p>
-      <w:pPr>
-        <w:pStyle w:val="Normal"/>
-        <w:rPr>
-          <w:sz w:val="24"/>
-          <w:szCs w:val="24"/>
-        </w:rPr>
-      </w:pPr>
-    </w:p>
-    <w:p>
-      <w:pPr>
-        <w:pStyle w:val="Normal"/>
-        <w:rPr>
-          <w:sz w:val="24"/>
-          <w:szCs w:val="24"/>
-        </w:rPr>
-      </w:pPr>
-      <w:r>
-        <w:rPr>
-          <w:sz w:val="24"/>
-          <w:szCs w:val="24"/>
-        </w:rPr>
-        <w:t>Implementation:</w:t>
-      </w:r>
-    </w:p>
-    <w:p>
-      <w:pPr>
-        <w:pStyle w:val="Normal"/>
-        <w:rPr>
-          <w:sz w:val="24"/>
-          <w:szCs w:val="24"/>
-        </w:rPr>
-      </w:pPr>
-    </w:p>
-    <w:p>
-      <w:pPr>
-        <w:pStyle w:val="Normal"/>
-        <w:rPr>
-          <w:sz w:val="24"/>
-          <w:szCs w:val="24"/>
-        </w:rPr>
-      </w:pPr>
-    </w:p>
-    <w:p>
-      <w:pPr>
-        <w:pStyle w:val="Normal"/>
-        <w:rPr>
-          <w:b w:val="1"/>
-          <w:bCs w:val="1"/>
+          <w:sz w:val="24"/>
+          <w:szCs w:val="24"/>
+        </w:rPr>
+      </w:pPr>
+    </w:p>
+    <w:p>
+      <w:pPr>
+        <w:rPr>
+          <w:b/>
+          <w:bCs/>
           <w:sz w:val="24"/>
           <w:szCs w:val="24"/>
           <w:u w:val="single"/>
@@ -362,8 +391,8 @@
       </w:pPr>
       <w:r>
         <w:rPr>
-          <w:b w:val="1"/>
-          <w:bCs w:val="1"/>
+          <w:b/>
+          <w:bCs/>
           <w:sz w:val="24"/>
           <w:szCs w:val="24"/>
           <w:u w:val="single"/>
@@ -385,7 +414,7 @@
         </w:rPr>
         <w:t xml:space="preserve">[1] </w:t>
       </w:r>
-      <w:hyperlink r:id="Ra2d67f187ae04b89">
+      <w:hyperlink r:id="rId5">
         <w:r>
           <w:rPr>
             <w:rStyle w:val="Hyperlink"/>
@@ -398,7 +427,6 @@
     </w:p>
     <w:p>
       <w:pPr>
-        <w:pStyle w:val="Normal"/>
         <w:rPr>
           <w:sz w:val="24"/>
           <w:szCs w:val="24"/>
@@ -406,7 +434,7 @@
       </w:pPr>
     </w:p>
     <w:sectPr>
-      <w:pgSz w:w="11906" w:h="16838" w:orient="portrait"/>
+      <w:pgSz w:w="11906" w:h="16838"/>
       <w:pgMar w:top="1440" w:right="1440" w:bottom="1440" w:left="1440" w:header="708" w:footer="708" w:gutter="0"/>
       <w:cols w:space="708"/>
       <w:docGrid w:linePitch="360"/>
@@ -432,7 +460,7 @@
   <w:docDefaults>
     <w:rPrDefault>
       <w:rPr>
-        <w:rFonts w:asciiTheme="minorHAnsi" w:hAnsiTheme="minorHAnsi" w:eastAsiaTheme="minorHAnsi" w:cstheme="minorBidi"/>
+        <w:rFonts w:asciiTheme="minorHAnsi" w:eastAsiaTheme="minorHAnsi" w:hAnsiTheme="minorHAnsi" w:cstheme="minorBidi"/>
         <w:sz w:val="22"/>
         <w:szCs w:val="22"/>
         <w:lang w:val="en-AU" w:eastAsia="en-US" w:bidi="ar-SA"/>
@@ -447,14 +475,14 @@
   <w:latentStyles w:defLockedState="0" w:defUIPriority="99" w:defSemiHidden="0" w:defUnhideWhenUsed="0" w:defQFormat="0" w:count="376">
     <w:lsdException w:name="Normal" w:uiPriority="0" w:qFormat="1"/>
     <w:lsdException w:name="heading 1" w:uiPriority="9" w:qFormat="1"/>
-    <w:lsdException w:name="heading 2" w:uiPriority="9" w:semiHidden="1" w:unhideWhenUsed="1" w:qFormat="1"/>
-    <w:lsdException w:name="heading 3" w:uiPriority="9" w:semiHidden="1" w:unhideWhenUsed="1" w:qFormat="1"/>
-    <w:lsdException w:name="heading 4" w:uiPriority="9" w:semiHidden="1" w:unhideWhenUsed="1" w:qFormat="1"/>
-    <w:lsdException w:name="heading 5" w:uiPriority="9" w:semiHidden="1" w:unhideWhenUsed="1" w:qFormat="1"/>
-    <w:lsdException w:name="heading 6" w:uiPriority="9" w:semiHidden="1" w:unhideWhenUsed="1" w:qFormat="1"/>
-    <w:lsdException w:name="heading 7" w:uiPriority="9" w:semiHidden="1" w:unhideWhenUsed="1" w:qFormat="1"/>
-    <w:lsdException w:name="heading 8" w:uiPriority="9" w:semiHidden="1" w:unhideWhenUsed="1" w:qFormat="1"/>
-    <w:lsdException w:name="heading 9" w:uiPriority="9" w:semiHidden="1" w:unhideWhenUsed="1" w:qFormat="1"/>
+    <w:lsdException w:name="heading 2" w:semiHidden="1" w:uiPriority="9" w:unhideWhenUsed="1" w:qFormat="1"/>
+    <w:lsdException w:name="heading 3" w:semiHidden="1" w:uiPriority="9" w:unhideWhenUsed="1" w:qFormat="1"/>
+    <w:lsdException w:name="heading 4" w:semiHidden="1" w:uiPriority="9" w:unhideWhenUsed="1" w:qFormat="1"/>
+    <w:lsdException w:name="heading 5" w:semiHidden="1" w:uiPriority="9" w:unhideWhenUsed="1" w:qFormat="1"/>
+    <w:lsdException w:name="heading 6" w:semiHidden="1" w:uiPriority="9" w:unhideWhenUsed="1" w:qFormat="1"/>
+    <w:lsdException w:name="heading 7" w:semiHidden="1" w:uiPriority="9" w:unhideWhenUsed="1" w:qFormat="1"/>
+    <w:lsdException w:name="heading 8" w:semiHidden="1" w:uiPriority="9" w:unhideWhenUsed="1" w:qFormat="1"/>
+    <w:lsdException w:name="heading 9" w:semiHidden="1" w:uiPriority="9" w:unhideWhenUsed="1" w:qFormat="1"/>
     <w:lsdException w:name="index 1" w:semiHidden="1" w:unhideWhenUsed="1"/>
     <w:lsdException w:name="index 2" w:semiHidden="1" w:unhideWhenUsed="1"/>
     <w:lsdException w:name="index 3" w:semiHidden="1" w:unhideWhenUsed="1"/>
@@ -464,22 +492,22 @@
     <w:lsdException w:name="index 7" w:semiHidden="1" w:unhideWhenUsed="1"/>
     <w:lsdException w:name="index 8" w:semiHidden="1" w:unhideWhenUsed="1"/>
     <w:lsdException w:name="index 9" w:semiHidden="1" w:unhideWhenUsed="1"/>
-    <w:lsdException w:name="toc 1" w:uiPriority="39" w:semiHidden="1" w:unhideWhenUsed="1"/>
-    <w:lsdException w:name="toc 2" w:uiPriority="39" w:semiHidden="1" w:unhideWhenUsed="1"/>
-    <w:lsdException w:name="toc 3" w:uiPriority="39" w:semiHidden="1" w:unhideWhenUsed="1"/>
-    <w:lsdException w:name="toc 4" w:uiPriority="39" w:semiHidden="1" w:unhideWhenUsed="1"/>
-    <w:lsdException w:name="toc 5" w:uiPriority="39" w:semiHidden="1" w:unhideWhenUsed="1"/>
-    <w:lsdException w:name="toc 6" w:uiPriority="39" w:semiHidden="1" w:unhideWhenUsed="1"/>
-    <w:lsdException w:name="toc 7" w:uiPriority="39" w:semiHidden="1" w:unhideWhenUsed="1"/>
-    <w:lsdException w:name="toc 8" w:uiPriority="39" w:semiHidden="1" w:unhideWhenUsed="1"/>
-    <w:lsdException w:name="toc 9" w:uiPriority="39" w:semiHidden="1" w:unhideWhenUsed="1"/>
+    <w:lsdException w:name="toc 1" w:semiHidden="1" w:uiPriority="39" w:unhideWhenUsed="1"/>
+    <w:lsdException w:name="toc 2" w:semiHidden="1" w:uiPriority="39" w:unhideWhenUsed="1"/>
+    <w:lsdException w:name="toc 3" w:semiHidden="1" w:uiPriority="39" w:unhideWhenUsed="1"/>
+    <w:lsdException w:name="toc 4" w:semiHidden="1" w:uiPriority="39" w:unhideWhenUsed="1"/>
+    <w:lsdException w:name="toc 5" w:semiHidden="1" w:uiPriority="39" w:unhideWhenUsed="1"/>
+    <w:lsdException w:name="toc 6" w:semiHidden="1" w:uiPriority="39" w:unhideWhenUsed="1"/>
+    <w:lsdException w:name="toc 7" w:semiHidden="1" w:uiPriority="39" w:unhideWhenUsed="1"/>
+    <w:lsdException w:name="toc 8" w:semiHidden="1" w:uiPriority="39" w:unhideWhenUsed="1"/>
+    <w:lsdException w:name="toc 9" w:semiHidden="1" w:uiPriority="39" w:unhideWhenUsed="1"/>
     <w:lsdException w:name="Normal Indent" w:semiHidden="1" w:unhideWhenUsed="1"/>
     <w:lsdException w:name="footnote text" w:semiHidden="1" w:unhideWhenUsed="1"/>
     <w:lsdException w:name="annotation text" w:semiHidden="1" w:unhideWhenUsed="1"/>
     <w:lsdException w:name="header" w:semiHidden="1" w:unhideWhenUsed="1"/>
     <w:lsdException w:name="footer" w:semiHidden="1" w:unhideWhenUsed="1"/>
     <w:lsdException w:name="index heading" w:semiHidden="1" w:unhideWhenUsed="1"/>
-    <w:lsdException w:name="caption" w:uiPriority="35" w:semiHidden="1" w:unhideWhenUsed="1" w:qFormat="1"/>
+    <w:lsdException w:name="caption" w:semiHidden="1" w:uiPriority="35" w:unhideWhenUsed="1" w:qFormat="1"/>
     <w:lsdException w:name="table of figures" w:semiHidden="1" w:unhideWhenUsed="1"/>
     <w:lsdException w:name="envelope address" w:semiHidden="1" w:unhideWhenUsed="1"/>
     <w:lsdException w:name="envelope return" w:semiHidden="1" w:unhideWhenUsed="1"/>
@@ -510,7 +538,7 @@
     <w:lsdException w:name="Title" w:uiPriority="10" w:qFormat="1"/>
     <w:lsdException w:name="Closing" w:semiHidden="1" w:unhideWhenUsed="1"/>
     <w:lsdException w:name="Signature" w:semiHidden="1" w:unhideWhenUsed="1"/>
-    <w:lsdException w:name="Default Paragraph Font" w:uiPriority="1" w:semiHidden="1" w:unhideWhenUsed="1"/>
+    <w:lsdException w:name="Default Paragraph Font" w:semiHidden="1" w:uiPriority="1" w:unhideWhenUsed="1"/>
     <w:lsdException w:name="Body Text" w:semiHidden="1" w:unhideWhenUsed="1"/>
     <w:lsdException w:name="Body Text Indent" w:semiHidden="1" w:unhideWhenUsed="1"/>
     <w:lsdException w:name="List Continue" w:semiHidden="1" w:unhideWhenUsed="1"/>
@@ -710,8 +738,8 @@
     <w:lsdException w:name="Subtle Reference" w:uiPriority="31" w:qFormat="1"/>
     <w:lsdException w:name="Intense Reference" w:uiPriority="32" w:qFormat="1"/>
     <w:lsdException w:name="Book Title" w:uiPriority="33" w:qFormat="1"/>
-    <w:lsdException w:name="Bibliography" w:uiPriority="37" w:semiHidden="1" w:unhideWhenUsed="1"/>
-    <w:lsdException w:name="TOC Heading" w:uiPriority="39" w:semiHidden="1" w:unhideWhenUsed="1" w:qFormat="1"/>
+    <w:lsdException w:name="Bibliography" w:semiHidden="1" w:uiPriority="37" w:unhideWhenUsed="1"/>
+    <w:lsdException w:name="TOC Heading" w:semiHidden="1" w:uiPriority="39" w:unhideWhenUsed="1" w:qFormat="1"/>
     <w:lsdException w:name="Plain Table 1" w:uiPriority="41"/>
     <w:lsdException w:name="Plain Table 2" w:uiPriority="42"/>
     <w:lsdException w:name="Plain Table 3" w:uiPriority="43"/>
@@ -822,17 +850,17 @@
     <w:lsdException w:name="Unresolved Mention" w:semiHidden="1" w:unhideWhenUsed="1"/>
     <w:lsdException w:name="Smart Link" w:semiHidden="1" w:unhideWhenUsed="1"/>
   </w:latentStyles>
-  <w:style w:type="paragraph" w:styleId="Normal" w:default="1">
+  <w:style w:type="paragraph" w:default="1" w:styleId="Normal">
     <w:name w:val="Normal"/>
     <w:qFormat/>
   </w:style>
-  <w:style w:type="character" w:styleId="DefaultParagraphFont" w:default="1">
+  <w:style w:type="character" w:default="1" w:styleId="DefaultParagraphFont">
     <w:name w:val="Default Paragraph Font"/>
     <w:uiPriority w:val="1"/>
     <w:semiHidden/>
     <w:unhideWhenUsed/>
   </w:style>
-  <w:style w:type="table" w:styleId="TableNormal" w:default="1">
+  <w:style w:type="table" w:default="1" w:styleId="TableNormal">
     <w:name w:val="Normal Table"/>
     <w:uiPriority w:val="99"/>
     <w:semiHidden/>
@@ -847,7 +875,7 @@
       </w:tblCellMar>
     </w:tblPr>
   </w:style>
-  <w:style w:type="numbering" w:styleId="NoList" w:default="1">
+  <w:style w:type="numbering" w:default="1" w:styleId="NoList">
     <w:name w:val="No List"/>
     <w:uiPriority w:val="99"/>
     <w:semiHidden/>
@@ -866,21 +894,21 @@
       <w:contextualSpacing/>
     </w:pPr>
     <w:rPr>
-      <w:rFonts w:asciiTheme="majorHAnsi" w:hAnsiTheme="majorHAnsi" w:eastAsiaTheme="majorEastAsia" w:cstheme="majorBidi"/>
+      <w:rFonts w:asciiTheme="majorHAnsi" w:eastAsiaTheme="majorEastAsia" w:hAnsiTheme="majorHAnsi" w:cstheme="majorBidi"/>
       <w:spacing w:val="-10"/>
       <w:kern w:val="28"/>
       <w:sz w:val="56"/>
       <w:szCs w:val="56"/>
     </w:rPr>
   </w:style>
-  <w:style w:type="character" w:styleId="TitleChar" w:customStyle="1">
+  <w:style w:type="character" w:customStyle="1" w:styleId="TitleChar">
     <w:name w:val="Title Char"/>
     <w:basedOn w:val="DefaultParagraphFont"/>
     <w:link w:val="Title"/>
     <w:uiPriority w:val="10"/>
     <w:rsid w:val="00A22E5F"/>
     <w:rPr>
-      <w:rFonts w:asciiTheme="majorHAnsi" w:hAnsiTheme="majorHAnsi" w:eastAsiaTheme="majorEastAsia" w:cstheme="majorBidi"/>
+      <w:rFonts w:asciiTheme="majorHAnsi" w:eastAsiaTheme="majorEastAsia" w:hAnsiTheme="majorHAnsi" w:cstheme="majorBidi"/>
       <w:spacing w:val="-10"/>
       <w:kern w:val="28"/>
       <w:sz w:val="56"/>

</xml_diff>

<commit_message>
Finished binary tree and critter optimisation documents. Started Game design document
</commit_message>
<xml_diff>
--- a/Assessment/Critter Game Optimisations.docx
+++ b/Assessment/Critter Game Optimisations.docx
@@ -64,7 +64,21 @@
           <w:sz w:val="24"/>
           <w:szCs w:val="24"/>
         </w:rPr>
-        <w:t xml:space="preserve">The part of the critter’s code that is primarily responsible for dragging down the potential frame rate of the program is that every critter object is constantly checking for collision against every other critter object, as well as constantly checking for collision against the destroyer object. This can pass by unnoticed when working with a low number of </w:t>
+        <w:t>The part of the critter’s code that is primarily responsible for dragging down the potential frame rate of the program is that every critter object is constantly checking for collision against every other critter object, as well as constantly checking for collision against the destroyer object</w:t>
+      </w:r>
+      <w:r>
+        <w:rPr>
+          <w:sz w:val="24"/>
+          <w:szCs w:val="24"/>
+        </w:rPr>
+        <w:t xml:space="preserve"> without taking into consideration either position</w:t>
+      </w:r>
+      <w:r>
+        <w:rPr>
+          <w:sz w:val="24"/>
+          <w:szCs w:val="24"/>
+        </w:rPr>
+        <w:t xml:space="preserve">. This can pass by unnoticed when working with a low number of </w:t>
       </w:r>
       <w:r>
         <w:rPr>
@@ -79,6 +93,27 @@
           <w:szCs w:val="24"/>
         </w:rPr>
         <w:t xml:space="preserve"> but as soon as the number begins to be significant then the number of collisions being checked begins to pile up.</w:t>
+      </w:r>
+      <w:r>
+        <w:rPr>
+          <w:sz w:val="24"/>
+          <w:szCs w:val="24"/>
+        </w:rPr>
+        <w:t xml:space="preserve"> With the way that collisions are checked at the moment they are using O(n^n) notation which is very inefficient as the number of game objects begins to </w:t>
+      </w:r>
+      <w:r>
+        <w:rPr>
+          <w:sz w:val="24"/>
+          <w:szCs w:val="24"/>
+        </w:rPr>
+        <w:t>grow</w:t>
+      </w:r>
+      <w:r>
+        <w:rPr>
+          <w:sz w:val="24"/>
+          <w:szCs w:val="24"/>
+        </w:rPr>
+        <w:t>.</w:t>
       </w:r>
     </w:p>
     <w:p>
@@ -151,52 +186,110 @@
           <w:szCs w:val="24"/>
         </w:rPr>
       </w:pPr>
-      <w:r>
-        <w:rPr>
-          <w:noProof/>
-        </w:rPr>
-        <w:drawing>
-          <wp:inline distT="0" distB="0" distL="0" distR="0" wp14:anchorId="6CFAEC83" wp14:editId="13289BFD">
-            <wp:extent cx="3434542" cy="3537235"/>
-            <wp:effectExtent l="0" t="0" r="0" b="7620"/>
-            <wp:docPr id="2" name="Picture 2" descr="Calendar&#10;&#10;Description automatically generated"/>
-            <wp:cNvGraphicFramePr>
-              <a:graphicFrameLocks xmlns:a="http://schemas.openxmlformats.org/drawingml/2006/main" noChangeAspect="1"/>
-            </wp:cNvGraphicFramePr>
-            <a:graphic xmlns:a="http://schemas.openxmlformats.org/drawingml/2006/main">
-              <a:graphicData uri="http://schemas.openxmlformats.org/drawingml/2006/picture">
-                <pic:pic xmlns:pic="http://schemas.openxmlformats.org/drawingml/2006/picture">
-                  <pic:nvPicPr>
-                    <pic:cNvPr id="0" name="Picture 2"/>
-                    <pic:cNvPicPr/>
-                  </pic:nvPicPr>
-                  <pic:blipFill>
-                    <a:blip r:embed="rId4" cstate="print">
-                      <a:extLst>
-                        <a:ext uri="{28A0092B-C50C-407E-A947-70E740481C1C}">
-                          <a14:useLocalDpi xmlns:a14="http://schemas.microsoft.com/office/drawing/2010/main" val="0"/>
-                        </a:ext>
-                      </a:extLst>
-                    </a:blip>
-                    <a:stretch>
-                      <a:fillRect/>
-                    </a:stretch>
-                  </pic:blipFill>
-                  <pic:spPr>
-                    <a:xfrm>
-                      <a:off x="0" y="0"/>
-                      <a:ext cx="3434542" cy="3537235"/>
-                    </a:xfrm>
-                    <a:prstGeom prst="rect">
-                      <a:avLst/>
-                    </a:prstGeom>
-                  </pic:spPr>
-                </pic:pic>
-              </a:graphicData>
-            </a:graphic>
-          </wp:inline>
-        </w:drawing>
-      </w:r>
+    </w:p>
+    <w:p>
+      <w:pPr>
+        <w:rPr>
+          <w:sz w:val="24"/>
+          <w:szCs w:val="24"/>
+        </w:rPr>
+      </w:pPr>
+      <w:r>
+        <w:rPr>
+          <w:sz w:val="24"/>
+          <w:szCs w:val="24"/>
+        </w:rPr>
+        <w:t>Problem: checks every critter against screen bounds</w:t>
+      </w:r>
+    </w:p>
+    <w:p>
+      <w:pPr>
+        <w:rPr>
+          <w:sz w:val="24"/>
+          <w:szCs w:val="24"/>
+        </w:rPr>
+      </w:pPr>
+      <w:r>
+        <w:rPr>
+          <w:sz w:val="24"/>
+          <w:szCs w:val="24"/>
+        </w:rPr>
+        <w:t>On the topic of using hashing, another part of the project that is dragging down the frame count is every critter checking if their position is past the borders of the screen and if so, flip the velocity based on which border they are past. This check is done every frame on every critter</w:t>
+      </w:r>
+      <w:r>
+        <w:rPr>
+          <w:sz w:val="24"/>
+          <w:szCs w:val="24"/>
+        </w:rPr>
+        <w:t xml:space="preserve"> as well as the destroyer</w:t>
+      </w:r>
+      <w:r>
+        <w:rPr>
+          <w:sz w:val="24"/>
+          <w:szCs w:val="24"/>
+        </w:rPr>
+        <w:t xml:space="preserve"> and can lead to serious performance issues.</w:t>
+      </w:r>
+    </w:p>
+    <w:p>
+      <w:pPr>
+        <w:rPr>
+          <w:sz w:val="24"/>
+          <w:szCs w:val="24"/>
+        </w:rPr>
+      </w:pPr>
+      <w:r>
+        <w:rPr>
+          <w:sz w:val="24"/>
+          <w:szCs w:val="24"/>
+        </w:rPr>
+        <w:t>Solution: Only check the critters in the border area</w:t>
+      </w:r>
+    </w:p>
+    <w:p>
+      <w:pPr>
+        <w:rPr>
+          <w:sz w:val="24"/>
+          <w:szCs w:val="24"/>
+        </w:rPr>
+      </w:pPr>
+      <w:r>
+        <w:rPr>
+          <w:sz w:val="24"/>
+          <w:szCs w:val="24"/>
+        </w:rPr>
+        <w:t xml:space="preserve">As with the collision optimisation, this area of code can be improved by using spatial hashing to get every critter’s hash value and only run code depending on what area they are in. In this case the check to see if a critter is past the border of the screen would only be done on critters that are in the bordering </w:t>
+      </w:r>
+      <w:r>
+        <w:rPr>
+          <w:sz w:val="24"/>
+          <w:szCs w:val="24"/>
+        </w:rPr>
+        <w:t>buckets</w:t>
+      </w:r>
+      <w:r>
+        <w:rPr>
+          <w:sz w:val="24"/>
+          <w:szCs w:val="24"/>
+        </w:rPr>
+        <w:t xml:space="preserve"> of the application.</w:t>
+      </w:r>
+    </w:p>
+    <w:p>
+      <w:pPr>
+        <w:rPr>
+          <w:sz w:val="24"/>
+          <w:szCs w:val="24"/>
+        </w:rPr>
+      </w:pPr>
+    </w:p>
+    <w:p>
+      <w:pPr>
+        <w:rPr>
+          <w:sz w:val="24"/>
+          <w:szCs w:val="24"/>
+        </w:rPr>
+      </w:pPr>
     </w:p>
     <w:p>
       <w:pPr>
@@ -226,6 +319,49 @@
           <w:sz w:val="24"/>
           <w:szCs w:val="24"/>
         </w:rPr>
+        <w:t>Every time a new creature is created the program needs to load in the texture for it as well as set all the default values</w:t>
+      </w:r>
+      <w:r>
+        <w:rPr>
+          <w:sz w:val="24"/>
+          <w:szCs w:val="24"/>
+        </w:rPr>
+        <w:t xml:space="preserve"> and any other code that runs at its initial load up</w:t>
+      </w:r>
+      <w:r>
+        <w:rPr>
+          <w:sz w:val="24"/>
+          <w:szCs w:val="24"/>
+        </w:rPr>
+        <w:t xml:space="preserve">. </w:t>
+      </w:r>
+      <w:r>
+        <w:rPr>
+          <w:sz w:val="24"/>
+          <w:szCs w:val="24"/>
+        </w:rPr>
+        <w:t>This can slow down the program ever</w:t>
+      </w:r>
+      <w:r>
+        <w:rPr>
+          <w:sz w:val="24"/>
+          <w:szCs w:val="24"/>
+        </w:rPr>
+        <w:t>y time it needs to spawn one or more game objects. The program fetches the sprite from its directory every time and can be a waste resources.</w:t>
+      </w:r>
+    </w:p>
+    <w:p>
+      <w:pPr>
+        <w:rPr>
+          <w:sz w:val="24"/>
+          <w:szCs w:val="24"/>
+        </w:rPr>
+      </w:pPr>
+      <w:r>
+        <w:rPr>
+          <w:sz w:val="24"/>
+          <w:szCs w:val="24"/>
+        </w:rPr>
         <w:t>Solution: Object pooling</w:t>
       </w:r>
     </w:p>
@@ -269,7 +405,21 @@
           <w:sz w:val="24"/>
           <w:szCs w:val="24"/>
         </w:rPr>
-        <w:t>and loading/unloading all of its assets whenever we need a new critter or need to delete a critter</w:t>
+        <w:t>and loading/unloading all of its assets whenever we need a new critter or need to delete a</w:t>
+      </w:r>
+      <w:r>
+        <w:rPr>
+          <w:sz w:val="24"/>
+          <w:szCs w:val="24"/>
+        </w:rPr>
+        <w:t>n existing</w:t>
+      </w:r>
+      <w:r>
+        <w:rPr>
+          <w:sz w:val="24"/>
+          <w:szCs w:val="24"/>
+        </w:rPr>
+        <w:t xml:space="preserve"> critter</w:t>
       </w:r>
       <w:r>
         <w:rPr>
@@ -285,6 +435,49 @@
         </w:rPr>
         <w:t xml:space="preserve">r and then removing them from the scene if they are “destroyed” and placing them back in the scene when a new one is needed to be “spawned”. </w:t>
       </w:r>
+      <w:r>
+        <w:rPr>
+          <w:sz w:val="24"/>
+          <w:szCs w:val="24"/>
+        </w:rPr>
+        <w:t xml:space="preserve"> </w:t>
+      </w:r>
+    </w:p>
+    <w:p>
+      <w:pPr>
+        <w:rPr>
+          <w:sz w:val="24"/>
+          <w:szCs w:val="24"/>
+        </w:rPr>
+      </w:pPr>
+      <w:r>
+        <w:rPr>
+          <w:sz w:val="24"/>
+          <w:szCs w:val="24"/>
+        </w:rPr>
+        <w:t xml:space="preserve">This is done by allocating a set amount of memory </w:t>
+      </w:r>
+      <w:r>
+        <w:rPr>
+          <w:sz w:val="24"/>
+          <w:szCs w:val="24"/>
+        </w:rPr>
+        <w:t xml:space="preserve">equal to the maximum amount of game objects we expect to have in our scene at any one time, </w:t>
+      </w:r>
+      <w:r>
+        <w:rPr>
+          <w:sz w:val="24"/>
+          <w:szCs w:val="24"/>
+        </w:rPr>
+        <w:t xml:space="preserve">when the program is </w:t>
+      </w:r>
+      <w:r>
+        <w:rPr>
+          <w:sz w:val="24"/>
+          <w:szCs w:val="24"/>
+        </w:rPr>
+        <w:t>first loaded. Then setting all of the objects in the pool to inactive until they are needed. Objects that are inactive will not execute any code such as being drawn on the screen or checked for collisions. As an object is “spawned” into the scene they will be flagged as active and begin executing their code without needing to be actually loaded into the scene.</w:t>
+      </w:r>
     </w:p>
     <w:p>
       <w:pPr>
@@ -303,73 +496,6 @@
           <w:szCs w:val="24"/>
         </w:rPr>
       </w:pPr>
-    </w:p>
-    <w:p>
-      <w:pPr>
-        <w:rPr>
-          <w:sz w:val="24"/>
-          <w:szCs w:val="24"/>
-        </w:rPr>
-      </w:pPr>
-      <w:r>
-        <w:rPr>
-          <w:sz w:val="24"/>
-          <w:szCs w:val="24"/>
-        </w:rPr>
-        <w:t>Problem: checks every critter against screen bounds</w:t>
-      </w:r>
-    </w:p>
-    <w:p>
-      <w:pPr>
-        <w:rPr>
-          <w:sz w:val="24"/>
-          <w:szCs w:val="24"/>
-        </w:rPr>
-      </w:pPr>
-      <w:r>
-        <w:rPr>
-          <w:sz w:val="24"/>
-          <w:szCs w:val="24"/>
-        </w:rPr>
-        <w:t xml:space="preserve">On the topic of using spatial hashing to reduce the number of collisions being calculated, another part of the project that is dragging down the frame count is every critter checking if their position is past the borders of the screen and if so, flip the velocity based on which border they are past. This check is done every frame </w:t>
-      </w:r>
-      <w:r>
-        <w:rPr>
-          <w:sz w:val="24"/>
-          <w:szCs w:val="24"/>
-        </w:rPr>
-        <w:t>on every critter and can lead to serious performance issues.</w:t>
-      </w:r>
-    </w:p>
-    <w:p>
-      <w:pPr>
-        <w:rPr>
-          <w:sz w:val="24"/>
-          <w:szCs w:val="24"/>
-        </w:rPr>
-      </w:pPr>
-      <w:r>
-        <w:rPr>
-          <w:sz w:val="24"/>
-          <w:szCs w:val="24"/>
-        </w:rPr>
-        <w:t>Solution: Only check the critters in the border area</w:t>
-      </w:r>
-    </w:p>
-    <w:p>
-      <w:pPr>
-        <w:rPr>
-          <w:sz w:val="24"/>
-          <w:szCs w:val="24"/>
-        </w:rPr>
-      </w:pPr>
-      <w:r>
-        <w:rPr>
-          <w:sz w:val="24"/>
-          <w:szCs w:val="24"/>
-        </w:rPr>
-        <w:t>As with the collision optimisation, this area of code can be improved by using spatial hashing to get every critter’s hash value and only run code depending on what area they are in. In this case the check to see if a critter is past the border of the screen would only be done on critters that are in the bordering area of the application.</w:t>
-      </w:r>
     </w:p>
     <w:p>
       <w:pPr>
@@ -414,14 +540,30 @@
         </w:rPr>
         <w:t xml:space="preserve">[1] </w:t>
       </w:r>
-      <w:hyperlink r:id="rId5">
+      <w:hyperlink r:id="rId4">
         <w:r>
           <w:rPr>
             <w:rStyle w:val="Hyperlink"/>
             <w:sz w:val="24"/>
             <w:szCs w:val="24"/>
           </w:rPr>
-          <w:t>https://www.cs.ucf.edu/~jmesit/publications/scsc%202005.pdf</w:t>
+          <w:t>https://www.cs.ucf.edu/~j</w:t>
+        </w:r>
+        <w:r>
+          <w:rPr>
+            <w:rStyle w:val="Hyperlink"/>
+            <w:sz w:val="24"/>
+            <w:szCs w:val="24"/>
+          </w:rPr>
+          <w:t>m</w:t>
+        </w:r>
+        <w:r>
+          <w:rPr>
+            <w:rStyle w:val="Hyperlink"/>
+            <w:sz w:val="24"/>
+            <w:szCs w:val="24"/>
+          </w:rPr>
+          <w:t>esit/publications/scsc%202005.pdf</w:t>
         </w:r>
       </w:hyperlink>
     </w:p>

</xml_diff>